<commit_message>
subida por el navegador
evidencia fase 2
</commit_message>
<xml_diff>
--- a/Fase 2/Evidencias Individuales/Berrio_Carlos_2.1_APT122_DiarioReflexionFase2.docx
+++ b/Fase 2/Evidencias Individuales/Berrio_Carlos_2.1_APT122_DiarioReflexionFase2.docx
@@ -1,6 +1,6 @@
 
 <file path=word/document.xml><?xml version="1.0" encoding="utf-8"?>
-<w:document xmlns:wpc="http://schemas.microsoft.com/office/word/2010/wordprocessingCanvas" xmlns:cx="http://schemas.microsoft.com/office/drawing/2014/chartex" xmlns:mc="http://schemas.openxmlformats.org/markup-compatibility/2006" xmlns:o="urn:schemas-microsoft-com:office:office" xmlns:r="http://schemas.openxmlformats.org/officeDocument/2006/relationships" xmlns:m="http://schemas.openxmlformats.org/officeDocument/2006/math" xmlns:v="urn:schemas-microsoft-com:vml" xmlns:wp14="http://schemas.microsoft.com/office/word/2010/wordprocessingDrawing" xmlns:wp="http://schemas.openxmlformats.org/drawingml/2006/wordprocessingDrawing" xmlns:w10="urn:schemas-microsoft-com:office:word" xmlns:w="http://schemas.openxmlformats.org/wordprocessingml/2006/main" xmlns:w14="http://schemas.microsoft.com/office/word/2010/wordml" xmlns:w15="http://schemas.microsoft.com/office/word/2012/wordml" xmlns:w16se="http://schemas.microsoft.com/office/word/2015/wordml/symex" xmlns:wpg="http://schemas.microsoft.com/office/word/2010/wordprocessingGroup" xmlns:wpi="http://schemas.microsoft.com/office/word/2010/wordprocessingInk" xmlns:wne="http://schemas.microsoft.com/office/word/2006/wordml" xmlns:wps="http://schemas.microsoft.com/office/word/2010/wordprocessingShape" mc:Ignorable="w14 w15 w16se wp14">
+<w:document xmlns:wpc="http://schemas.microsoft.com/office/word/2010/wordprocessingCanvas" xmlns:cx="http://schemas.microsoft.com/office/drawing/2014/chartex" xmlns:cx1="http://schemas.microsoft.com/office/drawing/2015/9/8/chartex" xmlns:cx2="http://schemas.microsoft.com/office/drawing/2015/10/21/chartex" xmlns:cx3="http://schemas.microsoft.com/office/drawing/2016/5/9/chartex" xmlns:cx4="http://schemas.microsoft.com/office/drawing/2016/5/10/chartex" xmlns:cx5="http://schemas.microsoft.com/office/drawing/2016/5/11/chartex" xmlns:cx6="http://schemas.microsoft.com/office/drawing/2016/5/12/chartex" xmlns:cx7="http://schemas.microsoft.com/office/drawing/2016/5/13/chartex" xmlns:cx8="http://schemas.microsoft.com/office/drawing/2016/5/14/chartex" xmlns:mc="http://schemas.openxmlformats.org/markup-compatibility/2006" xmlns:aink="http://schemas.microsoft.com/office/drawing/2016/ink" xmlns:am3d="http://schemas.microsoft.com/office/drawing/2017/model3d" xmlns:o="urn:schemas-microsoft-com:office:office" xmlns:oel="http://schemas.microsoft.com/office/2019/extlst" xmlns:r="http://schemas.openxmlformats.org/officeDocument/2006/relationships" xmlns:m="http://schemas.openxmlformats.org/officeDocument/2006/math" xmlns:v="urn:schemas-microsoft-com:vml" xmlns:wp14="http://schemas.microsoft.com/office/word/2010/wordprocessingDrawing" xmlns:wp="http://schemas.openxmlformats.org/drawingml/2006/wordprocessingDrawing" xmlns:w10="urn:schemas-microsoft-com:office:word" xmlns:w="http://schemas.openxmlformats.org/wordprocessingml/2006/main" xmlns:w14="http://schemas.microsoft.com/office/word/2010/wordml" xmlns:w15="http://schemas.microsoft.com/office/word/2012/wordml" xmlns:w16cex="http://schemas.microsoft.com/office/word/2018/wordml/cex" xmlns:w16cid="http://schemas.microsoft.com/office/word/2016/wordml/cid" xmlns:w16="http://schemas.microsoft.com/office/word/2018/wordml" xmlns:w16sdtdh="http://schemas.microsoft.com/office/word/2020/wordml/sdtdatahash" xmlns:w16se="http://schemas.microsoft.com/office/word/2015/wordml/symex" xmlns:wpg="http://schemas.microsoft.com/office/word/2010/wordprocessingGroup" xmlns:wpi="http://schemas.microsoft.com/office/word/2010/wordprocessingInk" xmlns:wne="http://schemas.microsoft.com/office/word/2006/wordml" xmlns:wps="http://schemas.microsoft.com/office/word/2010/wordprocessingShape" mc:Ignorable="w14 w15 w16se w16cid w16 w16cex w16sdtdh wp14">
   <w:body>
     <w:p/>
     <w:tbl>
@@ -121,7 +121,25 @@
                 <w:sz w:val="24"/>
                 <w:szCs w:val="24"/>
               </w:rPr>
-              <w:t xml:space="preserve">Esta pauta tiene como objetivo ayudarte a monitorear el desarrollo de tu Proyecto APT, reflexionando sobre tus avances de acuerdo con lo planificado en la fase anterior y recibiendo retroalimentación de tus pares y docentes que te permita hacer los ajustes necesarios para cumplir con los objetivos de tu proyecto. Esta pauta debe ser respondida </w:t>
+              <w:t xml:space="preserve">Esta pauta tiene como objetivo ayudarte a monitorear el desarrollo de tu Proyecto APT, reflexionando sobre tus avances de acuerdo con lo planificado en la fase anterior y recibiendo retroalimentación de tus </w:t>
+            </w:r>
+            <w:proofErr w:type="spellStart"/>
+            <w:r>
+              <w:rPr>
+                <w:rFonts w:eastAsiaTheme="majorEastAsia"/>
+                <w:sz w:val="24"/>
+                <w:szCs w:val="24"/>
+              </w:rPr>
+              <w:t>pares</w:t>
+            </w:r>
+            <w:proofErr w:type="spellEnd"/>
+            <w:r>
+              <w:rPr>
+                <w:rFonts w:eastAsiaTheme="majorEastAsia"/>
+                <w:sz w:val="24"/>
+                <w:szCs w:val="24"/>
+              </w:rPr>
+              <w:t xml:space="preserve"> y docentes que te permita hacer los ajustes necesarios para cumplir con los objetivos de tu proyecto. Esta pauta debe ser respondida </w:t>
             </w:r>
             <w:r>
               <w:rPr>
@@ -286,7 +304,23 @@
                 <w:sz w:val="24"/>
                 <w:szCs w:val="24"/>
               </w:rPr>
-              <w:t>1. Mira tu carta Gantt y reflexiona sobre los avances de tu Proyecto APT</w:t>
+              <w:t xml:space="preserve">1. Mira </w:t>
+            </w:r>
+            <w:r>
+              <w:rPr>
+                <w:rFonts w:eastAsiaTheme="majorEastAsia"/>
+                <w:sz w:val="24"/>
+                <w:szCs w:val="24"/>
+              </w:rPr>
+              <w:t>tú</w:t>
+            </w:r>
+            <w:r>
+              <w:rPr>
+                <w:rFonts w:eastAsiaTheme="majorEastAsia"/>
+                <w:sz w:val="24"/>
+                <w:szCs w:val="24"/>
+              </w:rPr>
+              <w:t xml:space="preserve"> carta Gantt y reflexiona sobre los avances de tu Proyecto APT</w:t>
             </w:r>
           </w:p>
         </w:tc>
@@ -330,6 +364,150 @@
                 <w:szCs w:val="24"/>
               </w:rPr>
             </w:pPr>
+            <w:r>
+              <w:rPr>
+                <w:rFonts w:eastAsiaTheme="majorEastAsia"/>
+                <w:color w:val="767171" w:themeColor="background2" w:themeShade="80"/>
+                <w:sz w:val="24"/>
+                <w:szCs w:val="24"/>
+              </w:rPr>
+              <w:t xml:space="preserve">Hasta el momento </w:t>
+            </w:r>
+            <w:r>
+              <w:rPr>
+                <w:rFonts w:eastAsiaTheme="majorEastAsia"/>
+                <w:color w:val="767171" w:themeColor="background2" w:themeShade="80"/>
+                <w:sz w:val="24"/>
+                <w:szCs w:val="24"/>
+              </w:rPr>
+              <w:t xml:space="preserve">no </w:t>
+            </w:r>
+            <w:r>
+              <w:rPr>
+                <w:rFonts w:eastAsiaTheme="majorEastAsia"/>
+                <w:color w:val="767171" w:themeColor="background2" w:themeShade="80"/>
+                <w:sz w:val="24"/>
+                <w:szCs w:val="24"/>
+              </w:rPr>
+              <w:t xml:space="preserve">se cumplieron las actividades en los tiempos definidos, por temas de tiempo </w:t>
+            </w:r>
+            <w:r>
+              <w:rPr>
+                <w:rFonts w:eastAsiaTheme="majorEastAsia"/>
+                <w:color w:val="767171" w:themeColor="background2" w:themeShade="80"/>
+                <w:sz w:val="24"/>
+                <w:szCs w:val="24"/>
+              </w:rPr>
+              <w:t>de nosotros que son</w:t>
+            </w:r>
+            <w:r>
+              <w:rPr>
+                <w:rFonts w:eastAsiaTheme="majorEastAsia"/>
+                <w:color w:val="767171" w:themeColor="background2" w:themeShade="80"/>
+                <w:sz w:val="24"/>
+                <w:szCs w:val="24"/>
+              </w:rPr>
+              <w:t xml:space="preserve"> </w:t>
+            </w:r>
+            <w:r>
+              <w:rPr>
+                <w:rFonts w:eastAsiaTheme="majorEastAsia"/>
+                <w:color w:val="767171" w:themeColor="background2" w:themeShade="80"/>
+                <w:sz w:val="24"/>
+                <w:szCs w:val="24"/>
+              </w:rPr>
+              <w:t xml:space="preserve">las </w:t>
+            </w:r>
+            <w:r>
+              <w:rPr>
+                <w:rFonts w:eastAsiaTheme="majorEastAsia"/>
+                <w:color w:val="767171" w:themeColor="background2" w:themeShade="80"/>
+                <w:sz w:val="24"/>
+                <w:szCs w:val="24"/>
+              </w:rPr>
+              <w:t>practica</w:t>
+            </w:r>
+            <w:r>
+              <w:rPr>
+                <w:rFonts w:eastAsiaTheme="majorEastAsia"/>
+                <w:color w:val="767171" w:themeColor="background2" w:themeShade="80"/>
+                <w:sz w:val="24"/>
+                <w:szCs w:val="24"/>
+              </w:rPr>
+              <w:t>s y trabajos,</w:t>
+            </w:r>
+            <w:r>
+              <w:rPr>
+                <w:rFonts w:eastAsiaTheme="majorEastAsia"/>
+                <w:color w:val="767171" w:themeColor="background2" w:themeShade="80"/>
+                <w:sz w:val="24"/>
+                <w:szCs w:val="24"/>
+              </w:rPr>
+              <w:t xml:space="preserve"> se </w:t>
+            </w:r>
+            <w:r>
+              <w:rPr>
+                <w:rFonts w:eastAsiaTheme="majorEastAsia"/>
+                <w:color w:val="767171" w:themeColor="background2" w:themeShade="80"/>
+                <w:sz w:val="24"/>
+                <w:szCs w:val="24"/>
+              </w:rPr>
+              <w:t>nos</w:t>
+            </w:r>
+            <w:r>
+              <w:rPr>
+                <w:rFonts w:eastAsiaTheme="majorEastAsia"/>
+                <w:color w:val="767171" w:themeColor="background2" w:themeShade="80"/>
+                <w:sz w:val="24"/>
+                <w:szCs w:val="24"/>
+              </w:rPr>
+              <w:t xml:space="preserve"> </w:t>
+            </w:r>
+            <w:r>
+              <w:rPr>
+                <w:rFonts w:eastAsiaTheme="majorEastAsia"/>
+                <w:color w:val="767171" w:themeColor="background2" w:themeShade="80"/>
+                <w:sz w:val="24"/>
+                <w:szCs w:val="24"/>
+              </w:rPr>
+              <w:t>ha</w:t>
+            </w:r>
+            <w:r>
+              <w:rPr>
+                <w:rFonts w:eastAsiaTheme="majorEastAsia"/>
+                <w:color w:val="767171" w:themeColor="background2" w:themeShade="80"/>
+                <w:sz w:val="24"/>
+                <w:szCs w:val="24"/>
+              </w:rPr>
+              <w:t xml:space="preserve"> dificultado un poco el desarrollo</w:t>
+            </w:r>
+            <w:r>
+              <w:rPr>
+                <w:rFonts w:eastAsiaTheme="majorEastAsia"/>
+                <w:color w:val="767171" w:themeColor="background2" w:themeShade="80"/>
+                <w:sz w:val="24"/>
+                <w:szCs w:val="24"/>
+              </w:rPr>
+              <w:t xml:space="preserve">, pero aun así </w:t>
+            </w:r>
+            <w:r>
+              <w:rPr>
+                <w:rFonts w:eastAsiaTheme="majorEastAsia"/>
+                <w:color w:val="767171" w:themeColor="background2" w:themeShade="80"/>
+                <w:sz w:val="24"/>
+                <w:szCs w:val="24"/>
+              </w:rPr>
+              <w:t>vamos avanzando</w:t>
+            </w:r>
+            <w:r>
+              <w:rPr>
+                <w:rFonts w:eastAsiaTheme="majorEastAsia"/>
+                <w:color w:val="767171" w:themeColor="background2" w:themeShade="80"/>
+                <w:sz w:val="24"/>
+                <w:szCs w:val="24"/>
+              </w:rPr>
+              <w:t xml:space="preserve">. </w:t>
+            </w:r>
           </w:p>
           <w:p>
             <w:pPr>
@@ -461,11 +639,26 @@
               <w:jc w:val="both"/>
               <w:rPr>
                 <w:rFonts w:ascii="Calibri" w:hAnsi="Calibri"/>
-                <w:b/>
-                <w:bCs/>
-                <w:color w:val="1F4E79" w:themeColor="accent1" w:themeShade="80"/>
               </w:rPr>
             </w:pPr>
+            <w:r>
+              <w:rPr>
+                <w:rFonts w:ascii="Calibri" w:hAnsi="Calibri"/>
+              </w:rPr>
+              <w:t>Optimizando de mejor manera los tiempos para el desarrollo del proyecto</w:t>
+            </w:r>
+            <w:r>
+              <w:rPr>
+                <w:rFonts w:ascii="Calibri" w:hAnsi="Calibri"/>
+              </w:rPr>
+              <w:t>, pero aun así se nos ha dificultado el hecho de reunirnos por el punto anteriormente mencionado de los trabajos y prácticas que estamos realizando, lo cual no nos hemos podido reunir, pero, aun así, pese a tener algunas fallas en el proyecto tenemos planeado un plan de incidentes</w:t>
+            </w:r>
+            <w:r>
+              <w:rPr>
+                <w:rFonts w:ascii="Calibri" w:hAnsi="Calibri"/>
+              </w:rPr>
+              <w:t xml:space="preserve">. </w:t>
+            </w:r>
           </w:p>
           <w:p>
             <w:pPr>
@@ -685,7 +878,6 @@
                 <w:sz w:val="24"/>
                 <w:szCs w:val="24"/>
               </w:rPr>
-              <w:lastRenderedPageBreak/>
               <w:t>¿Cómo evalúas tu</w:t>
             </w:r>
             <w:r>
@@ -737,11 +929,34 @@
               <w:jc w:val="both"/>
               <w:rPr>
                 <w:rFonts w:ascii="Calibri" w:hAnsi="Calibri"/>
-                <w:b/>
-                <w:bCs/>
-                <w:color w:val="1F4E79" w:themeColor="accent1" w:themeShade="80"/>
               </w:rPr>
             </w:pPr>
+            <w:r>
+              <w:rPr>
+                <w:rFonts w:ascii="Calibri" w:hAnsi="Calibri"/>
+              </w:rPr>
+              <w:t xml:space="preserve">El trabajo es muy innovador, ahora estoy realizando actividades de </w:t>
+            </w:r>
+            <w:proofErr w:type="spellStart"/>
+            <w:r>
+              <w:rPr>
+                <w:rFonts w:ascii="Calibri" w:hAnsi="Calibri"/>
+              </w:rPr>
+              <w:t>dashboard</w:t>
+            </w:r>
+            <w:proofErr w:type="spellEnd"/>
+            <w:r>
+              <w:rPr>
+                <w:rFonts w:ascii="Calibri" w:hAnsi="Calibri"/>
+              </w:rPr>
+              <w:t xml:space="preserve"> </w:t>
+            </w:r>
+            <w:r>
+              <w:rPr>
+                <w:rFonts w:ascii="Calibri" w:hAnsi="Calibri"/>
+              </w:rPr>
+              <w:t xml:space="preserve">donde me encargo de lo visual y algunas funciones. </w:t>
+            </w:r>
           </w:p>
           <w:p>
             <w:pPr>
@@ -874,11 +1089,46 @@
               <w:jc w:val="both"/>
               <w:rPr>
                 <w:rFonts w:ascii="Calibri" w:hAnsi="Calibri"/>
-                <w:b/>
-                <w:bCs/>
-                <w:color w:val="1F4E79" w:themeColor="accent1" w:themeShade="80"/>
               </w:rPr>
             </w:pPr>
+            <w:r>
+              <w:rPr>
+                <w:rFonts w:ascii="Calibri" w:hAnsi="Calibri"/>
+              </w:rPr>
+              <w:t>sobre el desarrollo en general de como proceder con la carta Gantt</w:t>
+            </w:r>
+            <w:r>
+              <w:rPr>
+                <w:rFonts w:ascii="Calibri" w:hAnsi="Calibri"/>
+              </w:rPr>
+              <w:t xml:space="preserve">, la pregunta a mi docente era de la semana exacta para implementarlo en la carta </w:t>
+            </w:r>
+            <w:r>
+              <w:rPr>
+                <w:rFonts w:ascii="Calibri" w:hAnsi="Calibri"/>
+              </w:rPr>
+              <w:t>Gantt y realizar el desarrollo</w:t>
+            </w:r>
+            <w:r>
+              <w:rPr>
+                <w:rFonts w:ascii="Calibri" w:hAnsi="Calibri"/>
+              </w:rPr>
+              <w:t xml:space="preserve"> aunque pese al esfuerzo y nuevas tecnologías que se </w:t>
+            </w:r>
+            <w:proofErr w:type="gramStart"/>
+            <w:r>
+              <w:rPr>
+                <w:rFonts w:ascii="Calibri" w:hAnsi="Calibri"/>
+              </w:rPr>
+              <w:t xml:space="preserve">usen </w:t>
+            </w:r>
+            <w:r>
+              <w:rPr>
+                <w:rFonts w:ascii="Calibri" w:hAnsi="Calibri"/>
+              </w:rPr>
+              <w:t>.</w:t>
+            </w:r>
+            <w:proofErr w:type="gramEnd"/>
           </w:p>
           <w:p>
             <w:pPr>
@@ -1038,6 +1288,38 @@
                 <w:szCs w:val="24"/>
               </w:rPr>
             </w:pPr>
+            <w:r>
+              <w:rPr>
+                <w:rFonts w:eastAsiaTheme="majorEastAsia"/>
+                <w:sz w:val="24"/>
+                <w:szCs w:val="24"/>
+              </w:rPr>
+              <w:t xml:space="preserve">Las actividades se hablaron, se definieron y distribuyeron, por lo general se conversa de alguna complicación o se cambian algunas responsabilidades, </w:t>
+            </w:r>
+            <w:r>
+              <w:rPr>
+                <w:rFonts w:eastAsiaTheme="majorEastAsia"/>
+                <w:sz w:val="24"/>
+                <w:szCs w:val="24"/>
+              </w:rPr>
+              <w:t>esto es como apoyo para no cambiar mucho las actividades</w:t>
+            </w:r>
+            <w:r>
+              <w:rPr>
+                <w:rFonts w:eastAsiaTheme="majorEastAsia"/>
+                <w:sz w:val="24"/>
+                <w:szCs w:val="24"/>
+              </w:rPr>
+              <w:t>, pero aun así se hacen cambios</w:t>
+            </w:r>
+            <w:r>
+              <w:rPr>
+                <w:rFonts w:eastAsiaTheme="majorEastAsia"/>
+                <w:sz w:val="24"/>
+                <w:szCs w:val="24"/>
+              </w:rPr>
+              <w:t xml:space="preserve">. </w:t>
+            </w:r>
           </w:p>
           <w:p>
             <w:pPr>
@@ -1064,6 +1346,42 @@
         </w:tc>
       </w:tr>
     </w:tbl>
+    <w:p>
+      <w:pPr>
+        <w:spacing w:after="0" w:line="360" w:lineRule="auto"/>
+        <w:jc w:val="both"/>
+        <w:rPr>
+          <w:color w:val="595959" w:themeColor="text1" w:themeTint="A6"/>
+          <w:sz w:val="24"/>
+          <w:szCs w:val="24"/>
+          <w:lang w:eastAsia="ja-JP"/>
+        </w:rPr>
+      </w:pPr>
+    </w:p>
+    <w:p>
+      <w:pPr>
+        <w:spacing w:after="0" w:line="360" w:lineRule="auto"/>
+        <w:jc w:val="both"/>
+        <w:rPr>
+          <w:color w:val="595959" w:themeColor="text1" w:themeTint="A6"/>
+          <w:sz w:val="24"/>
+          <w:szCs w:val="24"/>
+          <w:lang w:eastAsia="ja-JP"/>
+        </w:rPr>
+      </w:pPr>
+    </w:p>
+    <w:p>
+      <w:pPr>
+        <w:spacing w:after="0" w:line="360" w:lineRule="auto"/>
+        <w:jc w:val="both"/>
+        <w:rPr>
+          <w:color w:val="595959" w:themeColor="text1" w:themeTint="A6"/>
+          <w:sz w:val="24"/>
+          <w:szCs w:val="24"/>
+          <w:lang w:eastAsia="ja-JP"/>
+        </w:rPr>
+      </w:pPr>
+    </w:p>
     <w:p>
       <w:pPr>
         <w:spacing w:after="0" w:line="360" w:lineRule="auto"/>
@@ -1131,6 +1449,7 @@
                 <w:sz w:val="24"/>
                 <w:szCs w:val="24"/>
               </w:rPr>
+              <w:lastRenderedPageBreak/>
               <w:t>6</w:t>
             </w:r>
             <w:r>
@@ -1139,10 +1458,18 @@
                 <w:sz w:val="24"/>
                 <w:szCs w:val="24"/>
               </w:rPr>
-              <w:t>. APT  grupal</w:t>
+              <w:t xml:space="preserve">. </w:t>
             </w:r>
-            <w:bookmarkStart w:id="0" w:name="_GoBack"/>
-            <w:bookmarkEnd w:id="0"/>
+            <w:proofErr w:type="gramStart"/>
+            <w:r>
+              <w:rPr>
+                <w:rFonts w:eastAsiaTheme="majorEastAsia"/>
+                <w:sz w:val="24"/>
+                <w:szCs w:val="24"/>
+              </w:rPr>
+              <w:t>APT  grupal</w:t>
+            </w:r>
+            <w:proofErr w:type="gramEnd"/>
           </w:p>
         </w:tc>
       </w:tr>
@@ -1196,55 +1523,18 @@
                 <w:szCs w:val="24"/>
               </w:rPr>
             </w:pPr>
-          </w:p>
-          <w:p>
-            <w:pPr>
-              <w:jc w:val="both"/>
+            <w:r>
               <w:rPr>
                 <w:rFonts w:eastAsiaTheme="majorEastAsia"/>
-                <w:color w:val="767171" w:themeColor="background2" w:themeShade="80"/>
                 <w:sz w:val="24"/>
                 <w:szCs w:val="24"/>
               </w:rPr>
-            </w:pPr>
-          </w:p>
-          <w:p>
-            <w:pPr>
-              <w:jc w:val="both"/>
-              <w:rPr>
-                <w:rFonts w:eastAsiaTheme="majorEastAsia"/>
-                <w:color w:val="767171" w:themeColor="background2" w:themeShade="80"/>
-                <w:sz w:val="24"/>
-                <w:szCs w:val="24"/>
-              </w:rPr>
-            </w:pPr>
-          </w:p>
-          <w:p>
-            <w:pPr>
-              <w:jc w:val="both"/>
-              <w:rPr>
-                <w:rFonts w:ascii="Calibri" w:hAnsi="Calibri"/>
-                <w:b/>
-                <w:bCs/>
-                <w:color w:val="1F4E79" w:themeColor="accent1" w:themeShade="80"/>
-              </w:rPr>
-            </w:pPr>
+              <w:t xml:space="preserve">El trabajo de grupo si bien muchas veces pueden ser complicados por ideas diferentes, vamos por buen camino, tenemos buena comunicación entre nosotros y así tenemos claro como va el proyecto, esto como un aspecto positivo, como mejora necesitamos reunirnos más para poder mejorar los aspectos de estos y estar mas claros en el proyecto. </w:t>
+            </w:r>
           </w:p>
         </w:tc>
       </w:tr>
     </w:tbl>
-    <w:p>
-      <w:pPr>
-        <w:spacing w:after="0" w:line="360" w:lineRule="auto"/>
-        <w:jc w:val="both"/>
-        <w:rPr>
-          <w:color w:val="595959" w:themeColor="text1" w:themeTint="A6"/>
-          <w:sz w:val="24"/>
-          <w:szCs w:val="24"/>
-          <w:lang w:eastAsia="ja-JP"/>
-        </w:rPr>
-      </w:pPr>
-    </w:p>
     <w:p>
       <w:pPr>
         <w:spacing w:after="0" w:line="360" w:lineRule="auto"/>
@@ -1272,7 +1562,7 @@
 </file>
 
 <file path=word/endnotes.xml><?xml version="1.0" encoding="utf-8"?>
-<w:endnotes xmlns:wpc="http://schemas.microsoft.com/office/word/2010/wordprocessingCanvas" xmlns:cx="http://schemas.microsoft.com/office/drawing/2014/chartex" xmlns:mc="http://schemas.openxmlformats.org/markup-compatibility/2006" xmlns:o="urn:schemas-microsoft-com:office:office" xmlns:r="http://schemas.openxmlformats.org/officeDocument/2006/relationships" xmlns:m="http://schemas.openxmlformats.org/officeDocument/2006/math" xmlns:v="urn:schemas-microsoft-com:vml" xmlns:wp14="http://schemas.microsoft.com/office/word/2010/wordprocessingDrawing" xmlns:wp="http://schemas.openxmlformats.org/drawingml/2006/wordprocessingDrawing" xmlns:w10="urn:schemas-microsoft-com:office:word" xmlns:w="http://schemas.openxmlformats.org/wordprocessingml/2006/main" xmlns:w14="http://schemas.microsoft.com/office/word/2010/wordml" xmlns:w15="http://schemas.microsoft.com/office/word/2012/wordml" xmlns:w16se="http://schemas.microsoft.com/office/word/2015/wordml/symex" xmlns:wpg="http://schemas.microsoft.com/office/word/2010/wordprocessingGroup" xmlns:wpi="http://schemas.microsoft.com/office/word/2010/wordprocessingInk" xmlns:wne="http://schemas.microsoft.com/office/word/2006/wordml" xmlns:wps="http://schemas.microsoft.com/office/word/2010/wordprocessingShape" mc:Ignorable="w14 w15 w16se wp14">
+<w:endnotes xmlns:wpc="http://schemas.microsoft.com/office/word/2010/wordprocessingCanvas" xmlns:cx="http://schemas.microsoft.com/office/drawing/2014/chartex" xmlns:cx1="http://schemas.microsoft.com/office/drawing/2015/9/8/chartex" xmlns:cx2="http://schemas.microsoft.com/office/drawing/2015/10/21/chartex" xmlns:cx3="http://schemas.microsoft.com/office/drawing/2016/5/9/chartex" xmlns:cx4="http://schemas.microsoft.com/office/drawing/2016/5/10/chartex" xmlns:cx5="http://schemas.microsoft.com/office/drawing/2016/5/11/chartex" xmlns:cx6="http://schemas.microsoft.com/office/drawing/2016/5/12/chartex" xmlns:cx7="http://schemas.microsoft.com/office/drawing/2016/5/13/chartex" xmlns:cx8="http://schemas.microsoft.com/office/drawing/2016/5/14/chartex" xmlns:mc="http://schemas.openxmlformats.org/markup-compatibility/2006" xmlns:aink="http://schemas.microsoft.com/office/drawing/2016/ink" xmlns:am3d="http://schemas.microsoft.com/office/drawing/2017/model3d" xmlns:o="urn:schemas-microsoft-com:office:office" xmlns:oel="http://schemas.microsoft.com/office/2019/extlst" xmlns:r="http://schemas.openxmlformats.org/officeDocument/2006/relationships" xmlns:m="http://schemas.openxmlformats.org/officeDocument/2006/math" xmlns:v="urn:schemas-microsoft-com:vml" xmlns:wp14="http://schemas.microsoft.com/office/word/2010/wordprocessingDrawing" xmlns:wp="http://schemas.openxmlformats.org/drawingml/2006/wordprocessingDrawing" xmlns:w10="urn:schemas-microsoft-com:office:word" xmlns:w="http://schemas.openxmlformats.org/wordprocessingml/2006/main" xmlns:w14="http://schemas.microsoft.com/office/word/2010/wordml" xmlns:w15="http://schemas.microsoft.com/office/word/2012/wordml" xmlns:w16cex="http://schemas.microsoft.com/office/word/2018/wordml/cex" xmlns:w16cid="http://schemas.microsoft.com/office/word/2016/wordml/cid" xmlns:w16="http://schemas.microsoft.com/office/word/2018/wordml" xmlns:w16sdtdh="http://schemas.microsoft.com/office/word/2020/wordml/sdtdatahash" xmlns:w16se="http://schemas.microsoft.com/office/word/2015/wordml/symex" xmlns:wpg="http://schemas.microsoft.com/office/word/2010/wordprocessingGroup" xmlns:wpi="http://schemas.microsoft.com/office/word/2010/wordprocessingInk" xmlns:wne="http://schemas.microsoft.com/office/word/2006/wordml" xmlns:wps="http://schemas.microsoft.com/office/word/2010/wordprocessingShape" mc:Ignorable="w14 w15 w16se w16cid w16 w16cex w16sdtdh wp14">
   <w:endnote w:type="separator" w:id="-1">
     <w:p>
       <w:pPr>
@@ -1297,7 +1587,7 @@
 </file>
 
 <file path=word/footer1.xml><?xml version="1.0" encoding="utf-8"?>
-<w:ftr xmlns:wpc="http://schemas.microsoft.com/office/word/2010/wordprocessingCanvas" xmlns:cx="http://schemas.microsoft.com/office/drawing/2014/chartex" xmlns:mc="http://schemas.openxmlformats.org/markup-compatibility/2006" xmlns:o="urn:schemas-microsoft-com:office:office" xmlns:r="http://schemas.openxmlformats.org/officeDocument/2006/relationships" xmlns:m="http://schemas.openxmlformats.org/officeDocument/2006/math" xmlns:v="urn:schemas-microsoft-com:vml" xmlns:wp14="http://schemas.microsoft.com/office/word/2010/wordprocessingDrawing" xmlns:wp="http://schemas.openxmlformats.org/drawingml/2006/wordprocessingDrawing" xmlns:w10="urn:schemas-microsoft-com:office:word" xmlns:w="http://schemas.openxmlformats.org/wordprocessingml/2006/main" xmlns:w14="http://schemas.microsoft.com/office/word/2010/wordml" xmlns:w15="http://schemas.microsoft.com/office/word/2012/wordml" xmlns:w16se="http://schemas.microsoft.com/office/word/2015/wordml/symex" xmlns:wpg="http://schemas.microsoft.com/office/word/2010/wordprocessingGroup" xmlns:wpi="http://schemas.microsoft.com/office/word/2010/wordprocessingInk" xmlns:wne="http://schemas.microsoft.com/office/word/2006/wordml" xmlns:wps="http://schemas.microsoft.com/office/word/2010/wordprocessingShape" mc:Ignorable="w14 w15 w16se wp14">
+<w:ftr xmlns:wpc="http://schemas.microsoft.com/office/word/2010/wordprocessingCanvas" xmlns:cx="http://schemas.microsoft.com/office/drawing/2014/chartex" xmlns:cx1="http://schemas.microsoft.com/office/drawing/2015/9/8/chartex" xmlns:cx2="http://schemas.microsoft.com/office/drawing/2015/10/21/chartex" xmlns:cx3="http://schemas.microsoft.com/office/drawing/2016/5/9/chartex" xmlns:cx4="http://schemas.microsoft.com/office/drawing/2016/5/10/chartex" xmlns:cx5="http://schemas.microsoft.com/office/drawing/2016/5/11/chartex" xmlns:cx6="http://schemas.microsoft.com/office/drawing/2016/5/12/chartex" xmlns:cx7="http://schemas.microsoft.com/office/drawing/2016/5/13/chartex" xmlns:cx8="http://schemas.microsoft.com/office/drawing/2016/5/14/chartex" xmlns:mc="http://schemas.openxmlformats.org/markup-compatibility/2006" xmlns:aink="http://schemas.microsoft.com/office/drawing/2016/ink" xmlns:am3d="http://schemas.microsoft.com/office/drawing/2017/model3d" xmlns:o="urn:schemas-microsoft-com:office:office" xmlns:oel="http://schemas.microsoft.com/office/2019/extlst" xmlns:r="http://schemas.openxmlformats.org/officeDocument/2006/relationships" xmlns:m="http://schemas.openxmlformats.org/officeDocument/2006/math" xmlns:v="urn:schemas-microsoft-com:vml" xmlns:wp14="http://schemas.microsoft.com/office/word/2010/wordprocessingDrawing" xmlns:wp="http://schemas.openxmlformats.org/drawingml/2006/wordprocessingDrawing" xmlns:w10="urn:schemas-microsoft-com:office:word" xmlns:w="http://schemas.openxmlformats.org/wordprocessingml/2006/main" xmlns:w14="http://schemas.microsoft.com/office/word/2010/wordml" xmlns:w15="http://schemas.microsoft.com/office/word/2012/wordml" xmlns:w16cex="http://schemas.microsoft.com/office/word/2018/wordml/cex" xmlns:w16cid="http://schemas.microsoft.com/office/word/2016/wordml/cid" xmlns:w16="http://schemas.microsoft.com/office/word/2018/wordml" xmlns:w16sdtdh="http://schemas.microsoft.com/office/word/2020/wordml/sdtdatahash" xmlns:w16se="http://schemas.microsoft.com/office/word/2015/wordml/symex" xmlns:wpg="http://schemas.microsoft.com/office/word/2010/wordprocessingGroup" xmlns:wpi="http://schemas.microsoft.com/office/word/2010/wordprocessingInk" xmlns:wne="http://schemas.microsoft.com/office/word/2006/wordml" xmlns:wps="http://schemas.microsoft.com/office/word/2010/wordprocessingShape" mc:Ignorable="w14 w15 w16se w16cid w16 w16cex w16sdtdh wp14">
   <w:sdt>
     <w:sdtPr>
       <w:id w:val="-937982979"/>
@@ -1306,7 +1596,6 @@
         <w:docPartUnique/>
       </w:docPartObj>
     </w:sdtPr>
-    <w:sdtEndPr/>
     <w:sdtContent>
       <w:p>
         <w:pPr>
@@ -1518,7 +1807,7 @@
             </mc:Choice>
             <mc:Fallback>
               <w:pict>
-                <v:group w14:anchorId="51D00065" id="Grupo 32" o:spid="_x0000_s1026" style="position:absolute;margin-left:0;margin-top:0;width:610.5pt;height:15pt;z-index:251659264;mso-width-percent:1000;mso-position-horizontal:center;mso-position-horizontal-relative:page;mso-position-vertical:center;mso-position-vertical-relative:bottom-margin-area;mso-width-percent:1000" coordorigin=",14970" coordsize="12255,300" o:gfxdata="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">
+                <v:group w14:anchorId="51D00065" id="Grupo 32" o:spid="_x0000_s1026" style="position:absolute;margin-left:0;margin-top:0;width:610.5pt;height:15pt;z-index:251659264;mso-width-percent:1000;mso-position-horizontal:center;mso-position-horizontal-relative:page;mso-position-vertical:center;mso-position-vertical-relative:bottom-margin-area;mso-width-percent:1000" coordorigin=",14970" coordsize="12255,300" o:gfxdata="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">
                   <v:shapetype id="_x0000_t202" coordsize="21600,21600" o:spt="202" path="m,l,21600r21600,l21600,xe">
                     <v:stroke joinstyle="miter"/>
                     <v:path gradientshapeok="t" o:connecttype="rect"/>
@@ -1585,7 +1874,7 @@
 </file>
 
 <file path=word/footnotes.xml><?xml version="1.0" encoding="utf-8"?>
-<w:footnotes xmlns:wpc="http://schemas.microsoft.com/office/word/2010/wordprocessingCanvas" xmlns:cx="http://schemas.microsoft.com/office/drawing/2014/chartex" xmlns:mc="http://schemas.openxmlformats.org/markup-compatibility/2006" xmlns:o="urn:schemas-microsoft-com:office:office" xmlns:r="http://schemas.openxmlformats.org/officeDocument/2006/relationships" xmlns:m="http://schemas.openxmlformats.org/officeDocument/2006/math" xmlns:v="urn:schemas-microsoft-com:vml" xmlns:wp14="http://schemas.microsoft.com/office/word/2010/wordprocessingDrawing" xmlns:wp="http://schemas.openxmlformats.org/drawingml/2006/wordprocessingDrawing" xmlns:w10="urn:schemas-microsoft-com:office:word" xmlns:w="http://schemas.openxmlformats.org/wordprocessingml/2006/main" xmlns:w14="http://schemas.microsoft.com/office/word/2010/wordml" xmlns:w15="http://schemas.microsoft.com/office/word/2012/wordml" xmlns:w16se="http://schemas.microsoft.com/office/word/2015/wordml/symex" xmlns:wpg="http://schemas.microsoft.com/office/word/2010/wordprocessingGroup" xmlns:wpi="http://schemas.microsoft.com/office/word/2010/wordprocessingInk" xmlns:wne="http://schemas.microsoft.com/office/word/2006/wordml" xmlns:wps="http://schemas.microsoft.com/office/word/2010/wordprocessingShape" mc:Ignorable="w14 w15 w16se wp14">
+<w:footnotes xmlns:wpc="http://schemas.microsoft.com/office/word/2010/wordprocessingCanvas" xmlns:cx="http://schemas.microsoft.com/office/drawing/2014/chartex" xmlns:cx1="http://schemas.microsoft.com/office/drawing/2015/9/8/chartex" xmlns:cx2="http://schemas.microsoft.com/office/drawing/2015/10/21/chartex" xmlns:cx3="http://schemas.microsoft.com/office/drawing/2016/5/9/chartex" xmlns:cx4="http://schemas.microsoft.com/office/drawing/2016/5/10/chartex" xmlns:cx5="http://schemas.microsoft.com/office/drawing/2016/5/11/chartex" xmlns:cx6="http://schemas.microsoft.com/office/drawing/2016/5/12/chartex" xmlns:cx7="http://schemas.microsoft.com/office/drawing/2016/5/13/chartex" xmlns:cx8="http://schemas.microsoft.com/office/drawing/2016/5/14/chartex" xmlns:mc="http://schemas.openxmlformats.org/markup-compatibility/2006" xmlns:aink="http://schemas.microsoft.com/office/drawing/2016/ink" xmlns:am3d="http://schemas.microsoft.com/office/drawing/2017/model3d" xmlns:o="urn:schemas-microsoft-com:office:office" xmlns:oel="http://schemas.microsoft.com/office/2019/extlst" xmlns:r="http://schemas.openxmlformats.org/officeDocument/2006/relationships" xmlns:m="http://schemas.openxmlformats.org/officeDocument/2006/math" xmlns:v="urn:schemas-microsoft-com:vml" xmlns:wp14="http://schemas.microsoft.com/office/word/2010/wordprocessingDrawing" xmlns:wp="http://schemas.openxmlformats.org/drawingml/2006/wordprocessingDrawing" xmlns:w10="urn:schemas-microsoft-com:office:word" xmlns:w="http://schemas.openxmlformats.org/wordprocessingml/2006/main" xmlns:w14="http://schemas.microsoft.com/office/word/2010/wordml" xmlns:w15="http://schemas.microsoft.com/office/word/2012/wordml" xmlns:w16cex="http://schemas.microsoft.com/office/word/2018/wordml/cex" xmlns:w16cid="http://schemas.microsoft.com/office/word/2016/wordml/cid" xmlns:w16="http://schemas.microsoft.com/office/word/2018/wordml" xmlns:w16sdtdh="http://schemas.microsoft.com/office/word/2020/wordml/sdtdatahash" xmlns:w16se="http://schemas.microsoft.com/office/word/2015/wordml/symex" xmlns:wpg="http://schemas.microsoft.com/office/word/2010/wordprocessingGroup" xmlns:wpi="http://schemas.microsoft.com/office/word/2010/wordprocessingInk" xmlns:wne="http://schemas.microsoft.com/office/word/2006/wordml" xmlns:wps="http://schemas.microsoft.com/office/word/2010/wordprocessingShape" mc:Ignorable="w14 w15 w16se w16cid w16 w16cex w16sdtdh wp14">
   <w:footnote w:type="separator" w:id="-1">
     <w:p>
       <w:pPr>
@@ -1610,7 +1899,7 @@
 </file>
 
 <file path=word/header1.xml><?xml version="1.0" encoding="utf-8"?>
-<w:hdr xmlns:wpc="http://schemas.microsoft.com/office/word/2010/wordprocessingCanvas" xmlns:cx="http://schemas.microsoft.com/office/drawing/2014/chartex" xmlns:mc="http://schemas.openxmlformats.org/markup-compatibility/2006" xmlns:o="urn:schemas-microsoft-com:office:office" xmlns:r="http://schemas.openxmlformats.org/officeDocument/2006/relationships" xmlns:m="http://schemas.openxmlformats.org/officeDocument/2006/math" xmlns:v="urn:schemas-microsoft-com:vml" xmlns:wp14="http://schemas.microsoft.com/office/word/2010/wordprocessingDrawing" xmlns:wp="http://schemas.openxmlformats.org/drawingml/2006/wordprocessingDrawing" xmlns:w10="urn:schemas-microsoft-com:office:word" xmlns:w="http://schemas.openxmlformats.org/wordprocessingml/2006/main" xmlns:w14="http://schemas.microsoft.com/office/word/2010/wordml" xmlns:w15="http://schemas.microsoft.com/office/word/2012/wordml" xmlns:w16se="http://schemas.microsoft.com/office/word/2015/wordml/symex" xmlns:wpg="http://schemas.microsoft.com/office/word/2010/wordprocessingGroup" xmlns:wpi="http://schemas.microsoft.com/office/word/2010/wordprocessingInk" xmlns:wne="http://schemas.microsoft.com/office/word/2006/wordml" xmlns:wps="http://schemas.microsoft.com/office/word/2010/wordprocessingShape" mc:Ignorable="w14 w15 w16se wp14">
+<w:hdr xmlns:wpc="http://schemas.microsoft.com/office/word/2010/wordprocessingCanvas" xmlns:cx="http://schemas.microsoft.com/office/drawing/2014/chartex" xmlns:cx1="http://schemas.microsoft.com/office/drawing/2015/9/8/chartex" xmlns:cx2="http://schemas.microsoft.com/office/drawing/2015/10/21/chartex" xmlns:cx3="http://schemas.microsoft.com/office/drawing/2016/5/9/chartex" xmlns:cx4="http://schemas.microsoft.com/office/drawing/2016/5/10/chartex" xmlns:cx5="http://schemas.microsoft.com/office/drawing/2016/5/11/chartex" xmlns:cx6="http://schemas.microsoft.com/office/drawing/2016/5/12/chartex" xmlns:cx7="http://schemas.microsoft.com/office/drawing/2016/5/13/chartex" xmlns:cx8="http://schemas.microsoft.com/office/drawing/2016/5/14/chartex" xmlns:mc="http://schemas.openxmlformats.org/markup-compatibility/2006" xmlns:aink="http://schemas.microsoft.com/office/drawing/2016/ink" xmlns:am3d="http://schemas.microsoft.com/office/drawing/2017/model3d" xmlns:o="urn:schemas-microsoft-com:office:office" xmlns:oel="http://schemas.microsoft.com/office/2019/extlst" xmlns:r="http://schemas.openxmlformats.org/officeDocument/2006/relationships" xmlns:m="http://schemas.openxmlformats.org/officeDocument/2006/math" xmlns:v="urn:schemas-microsoft-com:vml" xmlns:wp14="http://schemas.microsoft.com/office/word/2010/wordprocessingDrawing" xmlns:wp="http://schemas.openxmlformats.org/drawingml/2006/wordprocessingDrawing" xmlns:w10="urn:schemas-microsoft-com:office:word" xmlns:w="http://schemas.openxmlformats.org/wordprocessingml/2006/main" xmlns:w14="http://schemas.microsoft.com/office/word/2010/wordml" xmlns:w15="http://schemas.microsoft.com/office/word/2012/wordml" xmlns:w16cex="http://schemas.microsoft.com/office/word/2018/wordml/cex" xmlns:w16cid="http://schemas.microsoft.com/office/word/2016/wordml/cid" xmlns:w16="http://schemas.microsoft.com/office/word/2018/wordml" xmlns:w16sdtdh="http://schemas.microsoft.com/office/word/2020/wordml/sdtdatahash" xmlns:w16se="http://schemas.microsoft.com/office/word/2015/wordml/symex" xmlns:wpg="http://schemas.microsoft.com/office/word/2010/wordprocessingGroup" xmlns:wpi="http://schemas.microsoft.com/office/word/2010/wordprocessingInk" xmlns:wne="http://schemas.microsoft.com/office/word/2006/wordml" xmlns:wps="http://schemas.microsoft.com/office/word/2010/wordprocessingShape" mc:Ignorable="w14 w15 w16se w16cid w16 w16cex w16sdtdh wp14">
   <w:tbl>
     <w:tblPr>
       <w:tblStyle w:val="Tablaconcuadrcula"/>
@@ -1790,7 +2079,7 @@
 </file>
 
 <file path=word/header2.xml><?xml version="1.0" encoding="utf-8"?>
-<w:hdr xmlns:wpc="http://schemas.microsoft.com/office/word/2010/wordprocessingCanvas" xmlns:cx="http://schemas.microsoft.com/office/drawing/2014/chartex" xmlns:mc="http://schemas.openxmlformats.org/markup-compatibility/2006" xmlns:o="urn:schemas-microsoft-com:office:office" xmlns:r="http://schemas.openxmlformats.org/officeDocument/2006/relationships" xmlns:m="http://schemas.openxmlformats.org/officeDocument/2006/math" xmlns:v="urn:schemas-microsoft-com:vml" xmlns:wp14="http://schemas.microsoft.com/office/word/2010/wordprocessingDrawing" xmlns:wp="http://schemas.openxmlformats.org/drawingml/2006/wordprocessingDrawing" xmlns:w10="urn:schemas-microsoft-com:office:word" xmlns:w="http://schemas.openxmlformats.org/wordprocessingml/2006/main" xmlns:w14="http://schemas.microsoft.com/office/word/2010/wordml" xmlns:w15="http://schemas.microsoft.com/office/word/2012/wordml" xmlns:w16se="http://schemas.microsoft.com/office/word/2015/wordml/symex" xmlns:wpg="http://schemas.microsoft.com/office/word/2010/wordprocessingGroup" xmlns:wpi="http://schemas.microsoft.com/office/word/2010/wordprocessingInk" xmlns:wne="http://schemas.microsoft.com/office/word/2006/wordml" xmlns:wps="http://schemas.microsoft.com/office/word/2010/wordprocessingShape" mc:Ignorable="w14 w15 w16se wp14">
+<w:hdr xmlns:wpc="http://schemas.microsoft.com/office/word/2010/wordprocessingCanvas" xmlns:cx="http://schemas.microsoft.com/office/drawing/2014/chartex" xmlns:cx1="http://schemas.microsoft.com/office/drawing/2015/9/8/chartex" xmlns:cx2="http://schemas.microsoft.com/office/drawing/2015/10/21/chartex" xmlns:cx3="http://schemas.microsoft.com/office/drawing/2016/5/9/chartex" xmlns:cx4="http://schemas.microsoft.com/office/drawing/2016/5/10/chartex" xmlns:cx5="http://schemas.microsoft.com/office/drawing/2016/5/11/chartex" xmlns:cx6="http://schemas.microsoft.com/office/drawing/2016/5/12/chartex" xmlns:cx7="http://schemas.microsoft.com/office/drawing/2016/5/13/chartex" xmlns:cx8="http://schemas.microsoft.com/office/drawing/2016/5/14/chartex" xmlns:mc="http://schemas.openxmlformats.org/markup-compatibility/2006" xmlns:aink="http://schemas.microsoft.com/office/drawing/2016/ink" xmlns:am3d="http://schemas.microsoft.com/office/drawing/2017/model3d" xmlns:o="urn:schemas-microsoft-com:office:office" xmlns:oel="http://schemas.microsoft.com/office/2019/extlst" xmlns:r="http://schemas.openxmlformats.org/officeDocument/2006/relationships" xmlns:m="http://schemas.openxmlformats.org/officeDocument/2006/math" xmlns:v="urn:schemas-microsoft-com:vml" xmlns:wp14="http://schemas.microsoft.com/office/word/2010/wordprocessingDrawing" xmlns:wp="http://schemas.openxmlformats.org/drawingml/2006/wordprocessingDrawing" xmlns:w10="urn:schemas-microsoft-com:office:word" xmlns:w="http://schemas.openxmlformats.org/wordprocessingml/2006/main" xmlns:w14="http://schemas.microsoft.com/office/word/2010/wordml" xmlns:w15="http://schemas.microsoft.com/office/word/2012/wordml" xmlns:w16cex="http://schemas.microsoft.com/office/word/2018/wordml/cex" xmlns:w16cid="http://schemas.microsoft.com/office/word/2016/wordml/cid" xmlns:w16="http://schemas.microsoft.com/office/word/2018/wordml" xmlns:w16sdtdh="http://schemas.microsoft.com/office/word/2020/wordml/sdtdatahash" xmlns:w16se="http://schemas.microsoft.com/office/word/2015/wordml/symex" xmlns:wpg="http://schemas.microsoft.com/office/word/2010/wordprocessingGroup" xmlns:wpi="http://schemas.microsoft.com/office/word/2010/wordprocessingInk" xmlns:wne="http://schemas.microsoft.com/office/word/2006/wordml" xmlns:wps="http://schemas.microsoft.com/office/word/2010/wordprocessingShape" mc:Ignorable="w14 w15 w16se w16cid w16 w16cex w16sdtdh wp14">
   <w:tbl>
     <w:tblPr>
       <w:tblStyle w:val="Tablaconcuadrcula"/>
@@ -2065,7 +2354,7 @@
 </file>
 
 <file path=word/numbering.xml><?xml version="1.0" encoding="utf-8"?>
-<w:numbering xmlns:wpc="http://schemas.microsoft.com/office/word/2010/wordprocessingCanvas" xmlns:cx="http://schemas.microsoft.com/office/drawing/2014/chartex" xmlns:mc="http://schemas.openxmlformats.org/markup-compatibility/2006" xmlns:o="urn:schemas-microsoft-com:office:office" xmlns:r="http://schemas.openxmlformats.org/officeDocument/2006/relationships" xmlns:m="http://schemas.openxmlformats.org/officeDocument/2006/math" xmlns:v="urn:schemas-microsoft-com:vml" xmlns:wp14="http://schemas.microsoft.com/office/word/2010/wordprocessingDrawing" xmlns:wp="http://schemas.openxmlformats.org/drawingml/2006/wordprocessingDrawing" xmlns:w10="urn:schemas-microsoft-com:office:word" xmlns:w="http://schemas.openxmlformats.org/wordprocessingml/2006/main" xmlns:w14="http://schemas.microsoft.com/office/word/2010/wordml" xmlns:w15="http://schemas.microsoft.com/office/word/2012/wordml" xmlns:w16se="http://schemas.microsoft.com/office/word/2015/wordml/symex" xmlns:wpg="http://schemas.microsoft.com/office/word/2010/wordprocessingGroup" xmlns:wpi="http://schemas.microsoft.com/office/word/2010/wordprocessingInk" xmlns:wne="http://schemas.microsoft.com/office/word/2006/wordml" xmlns:wps="http://schemas.microsoft.com/office/word/2010/wordprocessingShape" mc:Ignorable="w14 w15 w16se wp14">
+<w:numbering xmlns:wpc="http://schemas.microsoft.com/office/word/2010/wordprocessingCanvas" xmlns:cx="http://schemas.microsoft.com/office/drawing/2014/chartex" xmlns:cx1="http://schemas.microsoft.com/office/drawing/2015/9/8/chartex" xmlns:cx2="http://schemas.microsoft.com/office/drawing/2015/10/21/chartex" xmlns:cx3="http://schemas.microsoft.com/office/drawing/2016/5/9/chartex" xmlns:cx4="http://schemas.microsoft.com/office/drawing/2016/5/10/chartex" xmlns:cx5="http://schemas.microsoft.com/office/drawing/2016/5/11/chartex" xmlns:cx6="http://schemas.microsoft.com/office/drawing/2016/5/12/chartex" xmlns:cx7="http://schemas.microsoft.com/office/drawing/2016/5/13/chartex" xmlns:cx8="http://schemas.microsoft.com/office/drawing/2016/5/14/chartex" xmlns:mc="http://schemas.openxmlformats.org/markup-compatibility/2006" xmlns:aink="http://schemas.microsoft.com/office/drawing/2016/ink" xmlns:am3d="http://schemas.microsoft.com/office/drawing/2017/model3d" xmlns:o="urn:schemas-microsoft-com:office:office" xmlns:oel="http://schemas.microsoft.com/office/2019/extlst" xmlns:r="http://schemas.openxmlformats.org/officeDocument/2006/relationships" xmlns:m="http://schemas.openxmlformats.org/officeDocument/2006/math" xmlns:v="urn:schemas-microsoft-com:vml" xmlns:wp14="http://schemas.microsoft.com/office/word/2010/wordprocessingDrawing" xmlns:wp="http://schemas.openxmlformats.org/drawingml/2006/wordprocessingDrawing" xmlns:w10="urn:schemas-microsoft-com:office:word" xmlns:w="http://schemas.openxmlformats.org/wordprocessingml/2006/main" xmlns:w14="http://schemas.microsoft.com/office/word/2010/wordml" xmlns:w15="http://schemas.microsoft.com/office/word/2012/wordml" xmlns:w16cex="http://schemas.microsoft.com/office/word/2018/wordml/cex" xmlns:w16cid="http://schemas.microsoft.com/office/word/2016/wordml/cid" xmlns:w16="http://schemas.microsoft.com/office/word/2018/wordml" xmlns:w16sdtdh="http://schemas.microsoft.com/office/word/2020/wordml/sdtdatahash" xmlns:w16se="http://schemas.microsoft.com/office/word/2015/wordml/symex" xmlns:wpg="http://schemas.microsoft.com/office/word/2010/wordprocessingGroup" xmlns:wpi="http://schemas.microsoft.com/office/word/2010/wordprocessingInk" xmlns:wne="http://schemas.microsoft.com/office/word/2006/wordml" xmlns:wps="http://schemas.microsoft.com/office/word/2010/wordprocessingShape" mc:Ignorable="w14 w15 w16se w16cid w16 w16cex w16sdtdh wp14">
   <w:abstractNum w:abstractNumId="0" w15:restartNumberingAfterBreak="0">
     <w:nsid w:val="049156A1"/>
     <w:multiLevelType w:val="hybridMultilevel"/>
@@ -6639,124 +6928,124 @@
       </w:rPr>
     </w:lvl>
   </w:abstractNum>
-  <w:num w:numId="1">
+  <w:num w:numId="1" w16cid:durableId="96946599">
     <w:abstractNumId w:val="3"/>
   </w:num>
-  <w:num w:numId="2">
+  <w:num w:numId="2" w16cid:durableId="1731731271">
     <w:abstractNumId w:val="8"/>
   </w:num>
-  <w:num w:numId="3">
+  <w:num w:numId="3" w16cid:durableId="915241111">
     <w:abstractNumId w:val="12"/>
   </w:num>
-  <w:num w:numId="4">
+  <w:num w:numId="4" w16cid:durableId="1379745292">
     <w:abstractNumId w:val="28"/>
   </w:num>
-  <w:num w:numId="5">
+  <w:num w:numId="5" w16cid:durableId="2032410694">
     <w:abstractNumId w:val="30"/>
   </w:num>
-  <w:num w:numId="6">
+  <w:num w:numId="6" w16cid:durableId="1884755197">
     <w:abstractNumId w:val="4"/>
   </w:num>
-  <w:num w:numId="7">
+  <w:num w:numId="7" w16cid:durableId="1128744731">
     <w:abstractNumId w:val="11"/>
   </w:num>
-  <w:num w:numId="8">
+  <w:num w:numId="8" w16cid:durableId="1005209864">
     <w:abstractNumId w:val="19"/>
   </w:num>
-  <w:num w:numId="9">
+  <w:num w:numId="9" w16cid:durableId="1019359509">
     <w:abstractNumId w:val="15"/>
   </w:num>
-  <w:num w:numId="10">
+  <w:num w:numId="10" w16cid:durableId="549729937">
     <w:abstractNumId w:val="9"/>
   </w:num>
-  <w:num w:numId="11">
+  <w:num w:numId="11" w16cid:durableId="825433879">
     <w:abstractNumId w:val="24"/>
   </w:num>
-  <w:num w:numId="12">
+  <w:num w:numId="12" w16cid:durableId="613708749">
     <w:abstractNumId w:val="35"/>
   </w:num>
-  <w:num w:numId="13">
+  <w:num w:numId="13" w16cid:durableId="1707483300">
     <w:abstractNumId w:val="29"/>
   </w:num>
-  <w:num w:numId="14">
+  <w:num w:numId="14" w16cid:durableId="918443317">
     <w:abstractNumId w:val="1"/>
   </w:num>
-  <w:num w:numId="15">
+  <w:num w:numId="15" w16cid:durableId="180439326">
     <w:abstractNumId w:val="36"/>
   </w:num>
-  <w:num w:numId="16">
+  <w:num w:numId="16" w16cid:durableId="1396514573">
     <w:abstractNumId w:val="21"/>
   </w:num>
-  <w:num w:numId="17">
+  <w:num w:numId="17" w16cid:durableId="1976527523">
     <w:abstractNumId w:val="17"/>
   </w:num>
-  <w:num w:numId="18">
+  <w:num w:numId="18" w16cid:durableId="820269258">
     <w:abstractNumId w:val="31"/>
   </w:num>
-  <w:num w:numId="19">
+  <w:num w:numId="19" w16cid:durableId="1314215269">
     <w:abstractNumId w:val="10"/>
   </w:num>
-  <w:num w:numId="20">
+  <w:num w:numId="20" w16cid:durableId="53898879">
     <w:abstractNumId w:val="39"/>
   </w:num>
-  <w:num w:numId="21">
+  <w:num w:numId="21" w16cid:durableId="1337153785">
     <w:abstractNumId w:val="34"/>
   </w:num>
-  <w:num w:numId="22">
+  <w:num w:numId="22" w16cid:durableId="1899709600">
     <w:abstractNumId w:val="13"/>
   </w:num>
-  <w:num w:numId="23">
+  <w:num w:numId="23" w16cid:durableId="1532959917">
     <w:abstractNumId w:val="14"/>
   </w:num>
-  <w:num w:numId="24">
+  <w:num w:numId="24" w16cid:durableId="914437376">
     <w:abstractNumId w:val="5"/>
   </w:num>
-  <w:num w:numId="25">
+  <w:num w:numId="25" w16cid:durableId="1701663943">
     <w:abstractNumId w:val="16"/>
   </w:num>
-  <w:num w:numId="26">
+  <w:num w:numId="26" w16cid:durableId="1035614525">
     <w:abstractNumId w:val="20"/>
   </w:num>
-  <w:num w:numId="27">
+  <w:num w:numId="27" w16cid:durableId="1619098783">
     <w:abstractNumId w:val="23"/>
   </w:num>
-  <w:num w:numId="28">
+  <w:num w:numId="28" w16cid:durableId="1188984278">
     <w:abstractNumId w:val="0"/>
   </w:num>
-  <w:num w:numId="29">
+  <w:num w:numId="29" w16cid:durableId="1945527801">
     <w:abstractNumId w:val="18"/>
   </w:num>
-  <w:num w:numId="30">
+  <w:num w:numId="30" w16cid:durableId="1562445615">
     <w:abstractNumId w:val="22"/>
   </w:num>
-  <w:num w:numId="31">
+  <w:num w:numId="31" w16cid:durableId="1873876682">
     <w:abstractNumId w:val="2"/>
   </w:num>
-  <w:num w:numId="32">
+  <w:num w:numId="32" w16cid:durableId="985085138">
     <w:abstractNumId w:val="7"/>
   </w:num>
-  <w:num w:numId="33">
+  <w:num w:numId="33" w16cid:durableId="1554272839">
     <w:abstractNumId w:val="32"/>
   </w:num>
-  <w:num w:numId="34">
+  <w:num w:numId="34" w16cid:durableId="1410155426">
     <w:abstractNumId w:val="38"/>
   </w:num>
-  <w:num w:numId="35">
+  <w:num w:numId="35" w16cid:durableId="114033246">
     <w:abstractNumId w:val="6"/>
   </w:num>
-  <w:num w:numId="36">
+  <w:num w:numId="36" w16cid:durableId="2019380857">
     <w:abstractNumId w:val="25"/>
   </w:num>
-  <w:num w:numId="37">
+  <w:num w:numId="37" w16cid:durableId="1548645400">
     <w:abstractNumId w:val="37"/>
   </w:num>
-  <w:num w:numId="38">
+  <w:num w:numId="38" w16cid:durableId="306861635">
     <w:abstractNumId w:val="27"/>
   </w:num>
-  <w:num w:numId="39">
+  <w:num w:numId="39" w16cid:durableId="363216007">
     <w:abstractNumId w:val="26"/>
   </w:num>
-  <w:num w:numId="40">
+  <w:num w:numId="40" w16cid:durableId="827290463">
     <w:abstractNumId w:val="33"/>
   </w:num>
   <w:numIdMacAtCleanup w:val="18"/>
@@ -6764,7 +7053,7 @@
 </file>
 
 <file path=word/styles.xml><?xml version="1.0" encoding="utf-8"?>
-<w:styles xmlns:mc="http://schemas.openxmlformats.org/markup-compatibility/2006" xmlns:r="http://schemas.openxmlformats.org/officeDocument/2006/relationships" xmlns:w="http://schemas.openxmlformats.org/wordprocessingml/2006/main" xmlns:w14="http://schemas.microsoft.com/office/word/2010/wordml" xmlns:w15="http://schemas.microsoft.com/office/word/2012/wordml" xmlns:w16se="http://schemas.microsoft.com/office/word/2015/wordml/symex" mc:Ignorable="w14 w15 w16se">
+<w:styles xmlns:mc="http://schemas.openxmlformats.org/markup-compatibility/2006" xmlns:r="http://schemas.openxmlformats.org/officeDocument/2006/relationships" xmlns:w="http://schemas.openxmlformats.org/wordprocessingml/2006/main" xmlns:w14="http://schemas.microsoft.com/office/word/2010/wordml" xmlns:w15="http://schemas.microsoft.com/office/word/2012/wordml" xmlns:w16cex="http://schemas.microsoft.com/office/word/2018/wordml/cex" xmlns:w16cid="http://schemas.microsoft.com/office/word/2016/wordml/cid" xmlns:w16="http://schemas.microsoft.com/office/word/2018/wordml" xmlns:w16sdtdh="http://schemas.microsoft.com/office/word/2020/wordml/sdtdatahash" xmlns:w16se="http://schemas.microsoft.com/office/word/2015/wordml/symex" mc:Ignorable="w14 w15 w16se w16cid w16 w16cex w16sdtdh">
   <w:docDefaults>
     <w:rPrDefault>
       <w:rPr>
@@ -6780,7 +7069,7 @@
       </w:pPr>
     </w:pPrDefault>
   </w:docDefaults>
-  <w:latentStyles w:defLockedState="0" w:defUIPriority="99" w:defSemiHidden="0" w:defUnhideWhenUsed="0" w:defQFormat="0" w:count="371">
+  <w:latentStyles w:defLockedState="0" w:defUIPriority="99" w:defSemiHidden="0" w:defUnhideWhenUsed="0" w:defQFormat="0" w:count="376">
     <w:lsdException w:name="Normal" w:uiPriority="0" w:qFormat="1"/>
     <w:lsdException w:name="heading 1" w:uiPriority="9" w:qFormat="1"/>
     <w:lsdException w:name="heading 2" w:semiHidden="1" w:uiPriority="9" w:unhideWhenUsed="1" w:qFormat="1"/>
@@ -7152,6 +7441,11 @@
     <w:lsdException w:name="List Table 5 Dark Accent 6" w:uiPriority="50"/>
     <w:lsdException w:name="List Table 6 Colorful Accent 6" w:uiPriority="51"/>
     <w:lsdException w:name="List Table 7 Colorful Accent 6" w:uiPriority="52"/>
+    <w:lsdException w:name="Mention" w:semiHidden="1" w:unhideWhenUsed="1"/>
+    <w:lsdException w:name="Smart Hyperlink" w:semiHidden="1" w:unhideWhenUsed="1"/>
+    <w:lsdException w:name="Hashtag" w:semiHidden="1" w:unhideWhenUsed="1"/>
+    <w:lsdException w:name="Unresolved Mention" w:semiHidden="1" w:unhideWhenUsed="1"/>
+    <w:lsdException w:name="Smart Link" w:semiHidden="1" w:unhideWhenUsed="1"/>
   </w:latentStyles>
   <w:style w:type="paragraph" w:default="1" w:styleId="Normal">
     <w:name w:val="Normal"/>
@@ -8135,7 +8429,7 @@
       <w:szCs w:val="24"/>
     </w:rPr>
   </w:style>
-  <w:style w:type="table" w:styleId="Cuadrculadetablaclara">
+  <w:style w:type="table" w:styleId="Tablaconcuadrculaclara">
     <w:name w:val="Grid Table Light"/>
     <w:basedOn w:val="Tablanormal"/>
     <w:uiPriority w:val="40"/>
@@ -8157,7 +8451,7 @@
   <w:style w:type="table" w:customStyle="1" w:styleId="Cuadrculadetablaclara1">
     <w:name w:val="Cuadrícula de tabla clara1"/>
     <w:basedOn w:val="Tablanormal"/>
-    <w:next w:val="Cuadrculadetablaclara"/>
+    <w:next w:val="Tablaconcuadrculaclara"/>
     <w:uiPriority w:val="40"/>
     <w:rsid w:val="00943DF1"/>
     <w:pPr>
@@ -8210,532 +8504,6 @@
     </w:rPr>
   </w:style>
 </w:styles>
-</file>
-
-<file path=word/glossary/document.xml><?xml version="1.0" encoding="utf-8"?>
-<w:glossaryDocument xmlns:wpc="http://schemas.microsoft.com/office/word/2010/wordprocessingCanvas" xmlns:cx="http://schemas.microsoft.com/office/drawing/2014/chartex" xmlns:mc="http://schemas.openxmlformats.org/markup-compatibility/2006" xmlns:o="urn:schemas-microsoft-com:office:office" xmlns:r="http://schemas.openxmlformats.org/officeDocument/2006/relationships" xmlns:m="http://schemas.openxmlformats.org/officeDocument/2006/math" xmlns:v="urn:schemas-microsoft-com:vml" xmlns:wp14="http://schemas.microsoft.com/office/word/2010/wordprocessingDrawing" xmlns:wp="http://schemas.openxmlformats.org/drawingml/2006/wordprocessingDrawing" xmlns:w10="urn:schemas-microsoft-com:office:word" xmlns:w="http://schemas.openxmlformats.org/wordprocessingml/2006/main" xmlns:w14="http://schemas.microsoft.com/office/word/2010/wordml" xmlns:w15="http://schemas.microsoft.com/office/word/2012/wordml" xmlns:w16se="http://schemas.microsoft.com/office/word/2015/wordml/symex" xmlns:wpg="http://schemas.microsoft.com/office/word/2010/wordprocessingGroup" xmlns:wpi="http://schemas.microsoft.com/office/word/2010/wordprocessingInk" xmlns:wne="http://schemas.microsoft.com/office/word/2006/wordml" xmlns:wps="http://schemas.microsoft.com/office/word/2010/wordprocessingShape" mc:Ignorable="w14 w15 w16se wp14"/>
-</file>
-
-<file path=word/glossary/fontTable.xml><?xml version="1.0" encoding="utf-8"?>
-<w:fonts xmlns:mc="http://schemas.openxmlformats.org/markup-compatibility/2006" xmlns:r="http://schemas.openxmlformats.org/officeDocument/2006/relationships" xmlns:w="http://schemas.openxmlformats.org/wordprocessingml/2006/main" xmlns:w14="http://schemas.microsoft.com/office/word/2010/wordml" xmlns:w15="http://schemas.microsoft.com/office/word/2012/wordml" xmlns:w16se="http://schemas.microsoft.com/office/word/2015/wordml/symex" mc:Ignorable="w14 w15 w16se">
-  <w:font w:name="Calibri">
-    <w:panose1 w:val="020F0502020204030204"/>
-    <w:charset w:val="00"/>
-    <w:family w:val="swiss"/>
-    <w:pitch w:val="variable"/>
-    <w:sig w:usb0="E4002EFF" w:usb1="C000247B" w:usb2="00000009" w:usb3="00000000" w:csb0="000001FF" w:csb1="00000000"/>
-  </w:font>
-  <w:font w:name="Times New Roman">
-    <w:panose1 w:val="02020603050405020304"/>
-    <w:charset w:val="00"/>
-    <w:family w:val="roman"/>
-    <w:pitch w:val="variable"/>
-    <w:sig w:usb0="E0002EFF" w:usb1="C000785B" w:usb2="00000009" w:usb3="00000000" w:csb0="000001FF" w:csb1="00000000"/>
-  </w:font>
-  <w:font w:name="Courier New">
-    <w:panose1 w:val="02070309020205020404"/>
-    <w:charset w:val="00"/>
-    <w:family w:val="modern"/>
-    <w:pitch w:val="fixed"/>
-    <w:sig w:usb0="E0002EFF" w:usb1="C0007843" w:usb2="00000009" w:usb3="00000000" w:csb0="000001FF" w:csb1="00000000"/>
-  </w:font>
-  <w:font w:name="Wingdings">
-    <w:panose1 w:val="05000000000000000000"/>
-    <w:charset w:val="02"/>
-    <w:family w:val="auto"/>
-    <w:pitch w:val="variable"/>
-    <w:sig w:usb0="00000000" w:usb1="10000000" w:usb2="00000000" w:usb3="00000000" w:csb0="80000000" w:csb1="00000000"/>
-  </w:font>
-  <w:font w:name="Symbol">
-    <w:panose1 w:val="05050102010706020507"/>
-    <w:charset w:val="02"/>
-    <w:family w:val="roman"/>
-    <w:pitch w:val="variable"/>
-    <w:sig w:usb0="00000000" w:usb1="10000000" w:usb2="00000000" w:usb3="00000000" w:csb0="80000000" w:csb1="00000000"/>
-  </w:font>
-  <w:font w:name="Calibri Light">
-    <w:panose1 w:val="020F0302020204030204"/>
-    <w:charset w:val="00"/>
-    <w:family w:val="swiss"/>
-    <w:pitch w:val="variable"/>
-    <w:sig w:usb0="E4002EFF" w:usb1="C000247B" w:usb2="00000009" w:usb3="00000000" w:csb0="000001FF" w:csb1="00000000"/>
-  </w:font>
-  <w:font w:name="Segoe UI">
-    <w:panose1 w:val="020B0502040204020203"/>
-    <w:charset w:val="00"/>
-    <w:family w:val="swiss"/>
-    <w:pitch w:val="variable"/>
-    <w:sig w:usb0="E4002EFF" w:usb1="C000E47F" w:usb2="00000009" w:usb3="00000000" w:csb0="000001FF" w:csb1="00000000"/>
-  </w:font>
-  <w:font w:name="Century Gothic">
-    <w:panose1 w:val="020B0502020202020204"/>
-    <w:charset w:val="00"/>
-    <w:family w:val="swiss"/>
-    <w:pitch w:val="variable"/>
-    <w:sig w:usb0="00000287" w:usb1="00000000" w:usb2="00000000" w:usb3="00000000" w:csb0="0000009F" w:csb1="00000000"/>
-  </w:font>
-</w:fonts>
-</file>
-
-<file path=word/glossary/settings.xml><?xml version="1.0" encoding="utf-8"?>
-<w:settings xmlns:mc="http://schemas.openxmlformats.org/markup-compatibility/2006" xmlns:o="urn:schemas-microsoft-com:office:office" xmlns:r="http://schemas.openxmlformats.org/officeDocument/2006/relationships" xmlns:m="http://schemas.openxmlformats.org/officeDocument/2006/math" xmlns:v="urn:schemas-microsoft-com:vml" xmlns:w10="urn:schemas-microsoft-com:office:word" xmlns:w="http://schemas.openxmlformats.org/wordprocessingml/2006/main" xmlns:w14="http://schemas.microsoft.com/office/word/2010/wordml" xmlns:w15="http://schemas.microsoft.com/office/word/2012/wordml" xmlns:w16se="http://schemas.microsoft.com/office/word/2015/wordml/symex" xmlns:sl="http://schemas.openxmlformats.org/schemaLibrary/2006/main" mc:Ignorable="w14 w15 w16se">
-  <w:defaultTabStop w:val="708"/>
-  <w:hyphenationZone w:val="425"/>
-  <w:characterSpacingControl w:val="doNotCompress"/>
-  <w:compat>
-    <w:useFELayout/>
-    <w:compatSetting w:name="compatibilityMode" w:uri="http://schemas.microsoft.com/office/word" w:val="12"/>
-  </w:compat>
-  <w:rsids>
-    <w:rsidRoot w:val="008F14D6"/>
-    <w:rsid w:val="008F14D6"/>
-  </w:rsids>
-  <m:mathPr>
-    <m:mathFont m:val="Cambria Math"/>
-    <m:brkBin m:val="before"/>
-    <m:brkBinSub m:val="--"/>
-    <m:smallFrac m:val="0"/>
-    <m:dispDef/>
-    <m:lMargin m:val="0"/>
-    <m:rMargin m:val="0"/>
-    <m:defJc m:val="centerGroup"/>
-    <m:wrapIndent m:val="1440"/>
-    <m:intLim m:val="subSup"/>
-    <m:naryLim m:val="undOvr"/>
-  </m:mathPr>
-  <w:themeFontLang w:val="es-CL"/>
-  <w:clrSchemeMapping w:bg1="light1" w:t1="dark1" w:bg2="light2" w:t2="dark2" w:accent1="accent1" w:accent2="accent2" w:accent3="accent3" w:accent4="accent4" w:accent5="accent5" w:accent6="accent6" w:hyperlink="hyperlink" w:followedHyperlink="followedHyperlink"/>
-  <w:decimalSymbol w:val=","/>
-  <w:listSeparator w:val=";"/>
-</w:settings>
-</file>
-
-<file path=word/glossary/styles.xml><?xml version="1.0" encoding="utf-8"?>
-<w:styles xmlns:mc="http://schemas.openxmlformats.org/markup-compatibility/2006" xmlns:r="http://schemas.openxmlformats.org/officeDocument/2006/relationships" xmlns:w="http://schemas.openxmlformats.org/wordprocessingml/2006/main" xmlns:w14="http://schemas.microsoft.com/office/word/2010/wordml" xmlns:w15="http://schemas.microsoft.com/office/word/2012/wordml" xmlns:w16se="http://schemas.microsoft.com/office/word/2015/wordml/symex" mc:Ignorable="w14 w15 w16se">
-  <w:docDefaults>
-    <w:rPrDefault>
-      <w:rPr>
-        <w:rFonts w:asciiTheme="minorHAnsi" w:eastAsiaTheme="minorEastAsia" w:hAnsiTheme="minorHAnsi" w:cstheme="minorBidi"/>
-        <w:sz w:val="22"/>
-        <w:szCs w:val="22"/>
-        <w:lang w:val="es-CL" w:eastAsia="es-CL" w:bidi="ar-SA"/>
-      </w:rPr>
-    </w:rPrDefault>
-    <w:pPrDefault>
-      <w:pPr>
-        <w:spacing w:after="160" w:line="259" w:lineRule="auto"/>
-      </w:pPr>
-    </w:pPrDefault>
-  </w:docDefaults>
-  <w:latentStyles w:defLockedState="0" w:defUIPriority="99" w:defSemiHidden="0" w:defUnhideWhenUsed="0" w:defQFormat="0" w:count="371">
-    <w:lsdException w:name="Normal" w:uiPriority="0" w:qFormat="1"/>
-    <w:lsdException w:name="heading 1" w:uiPriority="9" w:qFormat="1"/>
-    <w:lsdException w:name="heading 2" w:semiHidden="1" w:uiPriority="9" w:unhideWhenUsed="1" w:qFormat="1"/>
-    <w:lsdException w:name="heading 3" w:semiHidden="1" w:uiPriority="9" w:unhideWhenUsed="1" w:qFormat="1"/>
-    <w:lsdException w:name="heading 4" w:semiHidden="1" w:uiPriority="9" w:unhideWhenUsed="1" w:qFormat="1"/>
-    <w:lsdException w:name="heading 5" w:semiHidden="1" w:uiPriority="9" w:unhideWhenUsed="1" w:qFormat="1"/>
-    <w:lsdException w:name="heading 6" w:semiHidden="1" w:uiPriority="9" w:unhideWhenUsed="1" w:qFormat="1"/>
-    <w:lsdException w:name="heading 7" w:semiHidden="1" w:uiPriority="9" w:unhideWhenUsed="1" w:qFormat="1"/>
-    <w:lsdException w:name="heading 8" w:semiHidden="1" w:uiPriority="9" w:unhideWhenUsed="1" w:qFormat="1"/>
-    <w:lsdException w:name="heading 9" w:semiHidden="1" w:uiPriority="9" w:unhideWhenUsed="1" w:qFormat="1"/>
-    <w:lsdException w:name="index 1" w:semiHidden="1" w:unhideWhenUsed="1"/>
-    <w:lsdException w:name="index 2" w:semiHidden="1" w:unhideWhenUsed="1"/>
-    <w:lsdException w:name="index 3" w:semiHidden="1" w:unhideWhenUsed="1"/>
-    <w:lsdException w:name="index 4" w:semiHidden="1" w:unhideWhenUsed="1"/>
-    <w:lsdException w:name="index 5" w:semiHidden="1" w:unhideWhenUsed="1"/>
-    <w:lsdException w:name="index 6" w:semiHidden="1" w:unhideWhenUsed="1"/>
-    <w:lsdException w:name="index 7" w:semiHidden="1" w:unhideWhenUsed="1"/>
-    <w:lsdException w:name="index 8" w:semiHidden="1" w:unhideWhenUsed="1"/>
-    <w:lsdException w:name="index 9" w:semiHidden="1" w:unhideWhenUsed="1"/>
-    <w:lsdException w:name="toc 1" w:semiHidden="1" w:uiPriority="39" w:unhideWhenUsed="1"/>
-    <w:lsdException w:name="toc 2" w:semiHidden="1" w:uiPriority="39" w:unhideWhenUsed="1"/>
-    <w:lsdException w:name="toc 3" w:semiHidden="1" w:uiPriority="39" w:unhideWhenUsed="1"/>
-    <w:lsdException w:name="toc 4" w:semiHidden="1" w:uiPriority="39" w:unhideWhenUsed="1"/>
-    <w:lsdException w:name="toc 5" w:semiHidden="1" w:uiPriority="39" w:unhideWhenUsed="1"/>
-    <w:lsdException w:name="toc 6" w:semiHidden="1" w:uiPriority="39" w:unhideWhenUsed="1"/>
-    <w:lsdException w:name="toc 7" w:semiHidden="1" w:uiPriority="39" w:unhideWhenUsed="1"/>
-    <w:lsdException w:name="toc 8" w:semiHidden="1" w:uiPriority="39" w:unhideWhenUsed="1"/>
-    <w:lsdException w:name="toc 9" w:semiHidden="1" w:uiPriority="39" w:unhideWhenUsed="1"/>
-    <w:lsdException w:name="Normal Indent" w:semiHidden="1" w:unhideWhenUsed="1"/>
-    <w:lsdException w:name="footnote text" w:semiHidden="1" w:unhideWhenUsed="1"/>
-    <w:lsdException w:name="annotation text" w:semiHidden="1" w:unhideWhenUsed="1"/>
-    <w:lsdException w:name="header" w:semiHidden="1" w:unhideWhenUsed="1"/>
-    <w:lsdException w:name="footer" w:semiHidden="1" w:unhideWhenUsed="1"/>
-    <w:lsdException w:name="index heading" w:semiHidden="1" w:unhideWhenUsed="1"/>
-    <w:lsdException w:name="caption" w:semiHidden="1" w:uiPriority="35" w:unhideWhenUsed="1" w:qFormat="1"/>
-    <w:lsdException w:name="table of figures" w:semiHidden="1" w:unhideWhenUsed="1"/>
-    <w:lsdException w:name="envelope address" w:semiHidden="1" w:unhideWhenUsed="1"/>
-    <w:lsdException w:name="envelope return" w:semiHidden="1" w:unhideWhenUsed="1"/>
-    <w:lsdException w:name="footnote reference" w:semiHidden="1" w:unhideWhenUsed="1"/>
-    <w:lsdException w:name="annotation reference" w:semiHidden="1" w:unhideWhenUsed="1"/>
-    <w:lsdException w:name="line number" w:semiHidden="1" w:unhideWhenUsed="1"/>
-    <w:lsdException w:name="page number" w:semiHidden="1" w:unhideWhenUsed="1"/>
-    <w:lsdException w:name="endnote reference" w:semiHidden="1" w:unhideWhenUsed="1"/>
-    <w:lsdException w:name="endnote text" w:semiHidden="1" w:unhideWhenUsed="1"/>
-    <w:lsdException w:name="table of authorities" w:semiHidden="1" w:unhideWhenUsed="1"/>
-    <w:lsdException w:name="macro" w:semiHidden="1" w:unhideWhenUsed="1"/>
-    <w:lsdException w:name="toa heading" w:semiHidden="1" w:unhideWhenUsed="1"/>
-    <w:lsdException w:name="List" w:semiHidden="1" w:unhideWhenUsed="1"/>
-    <w:lsdException w:name="List Bullet" w:semiHidden="1" w:unhideWhenUsed="1"/>
-    <w:lsdException w:name="List Number" w:semiHidden="1" w:unhideWhenUsed="1"/>
-    <w:lsdException w:name="List 2" w:semiHidden="1" w:unhideWhenUsed="1"/>
-    <w:lsdException w:name="List 3" w:semiHidden="1" w:unhideWhenUsed="1"/>
-    <w:lsdException w:name="List 4" w:semiHidden="1" w:unhideWhenUsed="1"/>
-    <w:lsdException w:name="List 5" w:semiHidden="1" w:unhideWhenUsed="1"/>
-    <w:lsdException w:name="List Bullet 2" w:semiHidden="1" w:unhideWhenUsed="1"/>
-    <w:lsdException w:name="List Bullet 3" w:semiHidden="1" w:unhideWhenUsed="1"/>
-    <w:lsdException w:name="List Bullet 4" w:semiHidden="1" w:unhideWhenUsed="1"/>
-    <w:lsdException w:name="List Bullet 5" w:semiHidden="1" w:unhideWhenUsed="1"/>
-    <w:lsdException w:name="List Number 2" w:semiHidden="1" w:unhideWhenUsed="1"/>
-    <w:lsdException w:name="List Number 3" w:semiHidden="1" w:unhideWhenUsed="1"/>
-    <w:lsdException w:name="List Number 4" w:semiHidden="1" w:unhideWhenUsed="1"/>
-    <w:lsdException w:name="List Number 5" w:semiHidden="1" w:unhideWhenUsed="1"/>
-    <w:lsdException w:name="Title" w:uiPriority="10" w:qFormat="1"/>
-    <w:lsdException w:name="Closing" w:semiHidden="1" w:unhideWhenUsed="1"/>
-    <w:lsdException w:name="Signature" w:semiHidden="1" w:unhideWhenUsed="1"/>
-    <w:lsdException w:name="Default Paragraph Font" w:semiHidden="1" w:uiPriority="1" w:unhideWhenUsed="1"/>
-    <w:lsdException w:name="Body Text" w:semiHidden="1" w:unhideWhenUsed="1"/>
-    <w:lsdException w:name="Body Text Indent" w:semiHidden="1" w:unhideWhenUsed="1"/>
-    <w:lsdException w:name="List Continue" w:semiHidden="1" w:unhideWhenUsed="1"/>
-    <w:lsdException w:name="List Continue 2" w:semiHidden="1" w:unhideWhenUsed="1"/>
-    <w:lsdException w:name="List Continue 3" w:semiHidden="1" w:unhideWhenUsed="1"/>
-    <w:lsdException w:name="List Continue 4" w:semiHidden="1" w:unhideWhenUsed="1"/>
-    <w:lsdException w:name="List Continue 5" w:semiHidden="1" w:unhideWhenUsed="1"/>
-    <w:lsdException w:name="Message Header" w:semiHidden="1" w:unhideWhenUsed="1"/>
-    <w:lsdException w:name="Subtitle" w:uiPriority="11" w:qFormat="1"/>
-    <w:lsdException w:name="Salutation" w:semiHidden="1" w:unhideWhenUsed="1"/>
-    <w:lsdException w:name="Date" w:semiHidden="1" w:unhideWhenUsed="1"/>
-    <w:lsdException w:name="Body Text First Indent" w:semiHidden="1" w:unhideWhenUsed="1"/>
-    <w:lsdException w:name="Body Text First Indent 2" w:semiHidden="1" w:unhideWhenUsed="1"/>
-    <w:lsdException w:name="Note Heading" w:semiHidden="1" w:unhideWhenUsed="1"/>
-    <w:lsdException w:name="Body Text 2" w:semiHidden="1" w:unhideWhenUsed="1"/>
-    <w:lsdException w:name="Body Text 3" w:semiHidden="1" w:unhideWhenUsed="1"/>
-    <w:lsdException w:name="Body Text Indent 2" w:semiHidden="1" w:unhideWhenUsed="1"/>
-    <w:lsdException w:name="Body Text Indent 3" w:semiHidden="1" w:unhideWhenUsed="1"/>
-    <w:lsdException w:name="Block Text" w:semiHidden="1" w:unhideWhenUsed="1"/>
-    <w:lsdException w:name="Hyperlink" w:semiHidden="1" w:unhideWhenUsed="1"/>
-    <w:lsdException w:name="FollowedHyperlink" w:semiHidden="1" w:unhideWhenUsed="1"/>
-    <w:lsdException w:name="Strong" w:uiPriority="22" w:qFormat="1"/>
-    <w:lsdException w:name="Emphasis" w:uiPriority="20" w:qFormat="1"/>
-    <w:lsdException w:name="Document Map" w:semiHidden="1" w:unhideWhenUsed="1"/>
-    <w:lsdException w:name="Plain Text" w:semiHidden="1" w:unhideWhenUsed="1"/>
-    <w:lsdException w:name="E-mail Signature" w:semiHidden="1" w:unhideWhenUsed="1"/>
-    <w:lsdException w:name="HTML Top of Form" w:semiHidden="1" w:unhideWhenUsed="1"/>
-    <w:lsdException w:name="HTML Bottom of Form" w:semiHidden="1" w:unhideWhenUsed="1"/>
-    <w:lsdException w:name="Normal (Web)" w:semiHidden="1" w:unhideWhenUsed="1"/>
-    <w:lsdException w:name="HTML Acronym" w:semiHidden="1" w:unhideWhenUsed="1"/>
-    <w:lsdException w:name="HTML Address" w:semiHidden="1" w:unhideWhenUsed="1"/>
-    <w:lsdException w:name="HTML Cite" w:semiHidden="1" w:unhideWhenUsed="1"/>
-    <w:lsdException w:name="HTML Code" w:semiHidden="1" w:unhideWhenUsed="1"/>
-    <w:lsdException w:name="HTML Definition" w:semiHidden="1" w:unhideWhenUsed="1"/>
-    <w:lsdException w:name="HTML Keyboard" w:semiHidden="1" w:unhideWhenUsed="1"/>
-    <w:lsdException w:name="HTML Preformatted" w:semiHidden="1" w:unhideWhenUsed="1"/>
-    <w:lsdException w:name="HTML Sample" w:semiHidden="1" w:unhideWhenUsed="1"/>
-    <w:lsdException w:name="HTML Typewriter" w:semiHidden="1" w:unhideWhenUsed="1"/>
-    <w:lsdException w:name="HTML Variable" w:semiHidden="1" w:unhideWhenUsed="1"/>
-    <w:lsdException w:name="Normal Table" w:semiHidden="1" w:unhideWhenUsed="1"/>
-    <w:lsdException w:name="annotation subject" w:semiHidden="1" w:unhideWhenUsed="1"/>
-    <w:lsdException w:name="No List" w:semiHidden="1" w:unhideWhenUsed="1"/>
-    <w:lsdException w:name="Outline List 1" w:semiHidden="1" w:unhideWhenUsed="1"/>
-    <w:lsdException w:name="Outline List 2" w:semiHidden="1" w:unhideWhenUsed="1"/>
-    <w:lsdException w:name="Outline List 3" w:semiHidden="1" w:unhideWhenUsed="1"/>
-    <w:lsdException w:name="Table Simple 1" w:semiHidden="1" w:unhideWhenUsed="1"/>
-    <w:lsdException w:name="Table Simple 2" w:semiHidden="1" w:unhideWhenUsed="1"/>
-    <w:lsdException w:name="Table Simple 3" w:semiHidden="1" w:unhideWhenUsed="1"/>
-    <w:lsdException w:name="Table Classic 1" w:semiHidden="1" w:unhideWhenUsed="1"/>
-    <w:lsdException w:name="Table Classic 2" w:semiHidden="1" w:unhideWhenUsed="1"/>
-    <w:lsdException w:name="Table Classic 3" w:semiHidden="1" w:unhideWhenUsed="1"/>
-    <w:lsdException w:name="Table Classic 4" w:semiHidden="1" w:unhideWhenUsed="1"/>
-    <w:lsdException w:name="Table Colorful 1" w:semiHidden="1" w:unhideWhenUsed="1"/>
-    <w:lsdException w:name="Table Colorful 2" w:semiHidden="1" w:unhideWhenUsed="1"/>
-    <w:lsdException w:name="Table Colorful 3" w:semiHidden="1" w:unhideWhenUsed="1"/>
-    <w:lsdException w:name="Table Columns 1" w:semiHidden="1" w:unhideWhenUsed="1"/>
-    <w:lsdException w:name="Table Columns 2" w:semiHidden="1" w:unhideWhenUsed="1"/>
-    <w:lsdException w:name="Table Columns 3" w:semiHidden="1" w:unhideWhenUsed="1"/>
-    <w:lsdException w:name="Table Columns 4" w:semiHidden="1" w:unhideWhenUsed="1"/>
-    <w:lsdException w:name="Table Columns 5" w:semiHidden="1" w:unhideWhenUsed="1"/>
-    <w:lsdException w:name="Table Grid 1" w:semiHidden="1" w:unhideWhenUsed="1"/>
-    <w:lsdException w:name="Table Grid 2" w:semiHidden="1" w:unhideWhenUsed="1"/>
-    <w:lsdException w:name="Table Grid 3" w:semiHidden="1" w:unhideWhenUsed="1"/>
-    <w:lsdException w:name="Table Grid 4" w:semiHidden="1" w:unhideWhenUsed="1"/>
-    <w:lsdException w:name="Table Grid 5" w:semiHidden="1" w:unhideWhenUsed="1"/>
-    <w:lsdException w:name="Table Grid 6" w:semiHidden="1" w:unhideWhenUsed="1"/>
-    <w:lsdException w:name="Table Grid 7" w:semiHidden="1" w:unhideWhenUsed="1"/>
-    <w:lsdException w:name="Table Grid 8" w:semiHidden="1" w:unhideWhenUsed="1"/>
-    <w:lsdException w:name="Table List 1" w:semiHidden="1" w:unhideWhenUsed="1"/>
-    <w:lsdException w:name="Table List 2" w:semiHidden="1" w:unhideWhenUsed="1"/>
-    <w:lsdException w:name="Table List 3" w:semiHidden="1" w:unhideWhenUsed="1"/>
-    <w:lsdException w:name="Table List 4" w:semiHidden="1" w:unhideWhenUsed="1"/>
-    <w:lsdException w:name="Table List 5" w:semiHidden="1" w:unhideWhenUsed="1"/>
-    <w:lsdException w:name="Table List 6" w:semiHidden="1" w:unhideWhenUsed="1"/>
-    <w:lsdException w:name="Table List 7" w:semiHidden="1" w:unhideWhenUsed="1"/>
-    <w:lsdException w:name="Table List 8" w:semiHidden="1" w:unhideWhenUsed="1"/>
-    <w:lsdException w:name="Table 3D effects 1" w:semiHidden="1" w:unhideWhenUsed="1"/>
-    <w:lsdException w:name="Table 3D effects 2" w:semiHidden="1" w:unhideWhenUsed="1"/>
-    <w:lsdException w:name="Table 3D effects 3" w:semiHidden="1" w:unhideWhenUsed="1"/>
-    <w:lsdException w:name="Table Contemporary" w:semiHidden="1" w:unhideWhenUsed="1"/>
-    <w:lsdException w:name="Table Elegant" w:semiHidden="1" w:unhideWhenUsed="1"/>
-    <w:lsdException w:name="Table Professional" w:semiHidden="1" w:unhideWhenUsed="1"/>
-    <w:lsdException w:name="Table Subtle 1" w:semiHidden="1" w:unhideWhenUsed="1"/>
-    <w:lsdException w:name="Table Subtle 2" w:semiHidden="1" w:unhideWhenUsed="1"/>
-    <w:lsdException w:name="Table Web 1" w:semiHidden="1" w:unhideWhenUsed="1"/>
-    <w:lsdException w:name="Table Web 2" w:semiHidden="1" w:unhideWhenUsed="1"/>
-    <w:lsdException w:name="Table Web 3" w:semiHidden="1" w:unhideWhenUsed="1"/>
-    <w:lsdException w:name="Balloon Text" w:semiHidden="1" w:unhideWhenUsed="1"/>
-    <w:lsdException w:name="Table Grid" w:uiPriority="39"/>
-    <w:lsdException w:name="Table Theme" w:semiHidden="1" w:unhideWhenUsed="1"/>
-    <w:lsdException w:name="Placeholder Text" w:semiHidden="1"/>
-    <w:lsdException w:name="No Spacing" w:uiPriority="1" w:qFormat="1"/>
-    <w:lsdException w:name="Light Shading" w:uiPriority="60"/>
-    <w:lsdException w:name="Light List" w:uiPriority="61"/>
-    <w:lsdException w:name="Light Grid" w:uiPriority="62"/>
-    <w:lsdException w:name="Medium Shading 1" w:uiPriority="63"/>
-    <w:lsdException w:name="Medium Shading 2" w:uiPriority="64"/>
-    <w:lsdException w:name="Medium List 1" w:uiPriority="65"/>
-    <w:lsdException w:name="Medium List 2" w:uiPriority="66"/>
-    <w:lsdException w:name="Medium Grid 1" w:uiPriority="67"/>
-    <w:lsdException w:name="Medium Grid 2" w:uiPriority="68"/>
-    <w:lsdException w:name="Medium Grid 3" w:uiPriority="69"/>
-    <w:lsdException w:name="Dark List" w:uiPriority="70"/>
-    <w:lsdException w:name="Colorful Shading" w:uiPriority="71"/>
-    <w:lsdException w:name="Colorful List" w:uiPriority="72"/>
-    <w:lsdException w:name="Colorful Grid" w:uiPriority="73"/>
-    <w:lsdException w:name="Light Shading Accent 1" w:uiPriority="60"/>
-    <w:lsdException w:name="Light List Accent 1" w:uiPriority="61"/>
-    <w:lsdException w:name="Light Grid Accent 1" w:uiPriority="62"/>
-    <w:lsdException w:name="Medium Shading 1 Accent 1" w:uiPriority="63"/>
-    <w:lsdException w:name="Medium Shading 2 Accent 1" w:uiPriority="64"/>
-    <w:lsdException w:name="Medium List 1 Accent 1" w:uiPriority="65"/>
-    <w:lsdException w:name="Revision" w:semiHidden="1"/>
-    <w:lsdException w:name="List Paragraph" w:uiPriority="34" w:qFormat="1"/>
-    <w:lsdException w:name="Quote" w:uiPriority="29" w:qFormat="1"/>
-    <w:lsdException w:name="Intense Quote" w:uiPriority="30" w:qFormat="1"/>
-    <w:lsdException w:name="Medium List 2 Accent 1" w:uiPriority="66"/>
-    <w:lsdException w:name="Medium Grid 1 Accent 1" w:uiPriority="67"/>
-    <w:lsdException w:name="Medium Grid 2 Accent 1" w:uiPriority="68"/>
-    <w:lsdException w:name="Medium Grid 3 Accent 1" w:uiPriority="69"/>
-    <w:lsdException w:name="Dark List Accent 1" w:uiPriority="70"/>
-    <w:lsdException w:name="Colorful Shading Accent 1" w:uiPriority="71"/>
-    <w:lsdException w:name="Colorful List Accent 1" w:uiPriority="72"/>
-    <w:lsdException w:name="Colorful Grid Accent 1" w:uiPriority="73"/>
-    <w:lsdException w:name="Light Shading Accent 2" w:uiPriority="60"/>
-    <w:lsdException w:name="Light List Accent 2" w:uiPriority="61"/>
-    <w:lsdException w:name="Light Grid Accent 2" w:uiPriority="62"/>
-    <w:lsdException w:name="Medium Shading 1 Accent 2" w:uiPriority="63"/>
-    <w:lsdException w:name="Medium Shading 2 Accent 2" w:uiPriority="64"/>
-    <w:lsdException w:name="Medium List 1 Accent 2" w:uiPriority="65"/>
-    <w:lsdException w:name="Medium List 2 Accent 2" w:uiPriority="66"/>
-    <w:lsdException w:name="Medium Grid 1 Accent 2" w:uiPriority="67"/>
-    <w:lsdException w:name="Medium Grid 2 Accent 2" w:uiPriority="68"/>
-    <w:lsdException w:name="Medium Grid 3 Accent 2" w:uiPriority="69"/>
-    <w:lsdException w:name="Dark List Accent 2" w:uiPriority="70"/>
-    <w:lsdException w:name="Colorful Shading Accent 2" w:uiPriority="71"/>
-    <w:lsdException w:name="Colorful List Accent 2" w:uiPriority="72"/>
-    <w:lsdException w:name="Colorful Grid Accent 2" w:uiPriority="73"/>
-    <w:lsdException w:name="Light Shading Accent 3" w:uiPriority="60"/>
-    <w:lsdException w:name="Light List Accent 3" w:uiPriority="61"/>
-    <w:lsdException w:name="Light Grid Accent 3" w:uiPriority="62"/>
-    <w:lsdException w:name="Medium Shading 1 Accent 3" w:uiPriority="63"/>
-    <w:lsdException w:name="Medium Shading 2 Accent 3" w:uiPriority="64"/>
-    <w:lsdException w:name="Medium List 1 Accent 3" w:uiPriority="65"/>
-    <w:lsdException w:name="Medium List 2 Accent 3" w:uiPriority="66"/>
-    <w:lsdException w:name="Medium Grid 1 Accent 3" w:uiPriority="67"/>
-    <w:lsdException w:name="Medium Grid 2 Accent 3" w:uiPriority="68"/>
-    <w:lsdException w:name="Medium Grid 3 Accent 3" w:uiPriority="69"/>
-    <w:lsdException w:name="Dark List Accent 3" w:uiPriority="70"/>
-    <w:lsdException w:name="Colorful Shading Accent 3" w:uiPriority="71"/>
-    <w:lsdException w:name="Colorful List Accent 3" w:uiPriority="72"/>
-    <w:lsdException w:name="Colorful Grid Accent 3" w:uiPriority="73"/>
-    <w:lsdException w:name="Light Shading Accent 4" w:uiPriority="60"/>
-    <w:lsdException w:name="Light List Accent 4" w:uiPriority="61"/>
-    <w:lsdException w:name="Light Grid Accent 4" w:uiPriority="62"/>
-    <w:lsdException w:name="Medium Shading 1 Accent 4" w:uiPriority="63"/>
-    <w:lsdException w:name="Medium Shading 2 Accent 4" w:uiPriority="64"/>
-    <w:lsdException w:name="Medium List 1 Accent 4" w:uiPriority="65"/>
-    <w:lsdException w:name="Medium List 2 Accent 4" w:uiPriority="66"/>
-    <w:lsdException w:name="Medium Grid 1 Accent 4" w:uiPriority="67"/>
-    <w:lsdException w:name="Medium Grid 2 Accent 4" w:uiPriority="68"/>
-    <w:lsdException w:name="Medium Grid 3 Accent 4" w:uiPriority="69"/>
-    <w:lsdException w:name="Dark List Accent 4" w:uiPriority="70"/>
-    <w:lsdException w:name="Colorful Shading Accent 4" w:uiPriority="71"/>
-    <w:lsdException w:name="Colorful List Accent 4" w:uiPriority="72"/>
-    <w:lsdException w:name="Colorful Grid Accent 4" w:uiPriority="73"/>
-    <w:lsdException w:name="Light Shading Accent 5" w:uiPriority="60"/>
-    <w:lsdException w:name="Light List Accent 5" w:uiPriority="61"/>
-    <w:lsdException w:name="Light Grid Accent 5" w:uiPriority="62"/>
-    <w:lsdException w:name="Medium Shading 1 Accent 5" w:uiPriority="63"/>
-    <w:lsdException w:name="Medium Shading 2 Accent 5" w:uiPriority="64"/>
-    <w:lsdException w:name="Medium List 1 Accent 5" w:uiPriority="65"/>
-    <w:lsdException w:name="Medium List 2 Accent 5" w:uiPriority="66"/>
-    <w:lsdException w:name="Medium Grid 1 Accent 5" w:uiPriority="67"/>
-    <w:lsdException w:name="Medium Grid 2 Accent 5" w:uiPriority="68"/>
-    <w:lsdException w:name="Medium Grid 3 Accent 5" w:uiPriority="69"/>
-    <w:lsdException w:name="Dark List Accent 5" w:uiPriority="70"/>
-    <w:lsdException w:name="Colorful Shading Accent 5" w:uiPriority="71"/>
-    <w:lsdException w:name="Colorful List Accent 5" w:uiPriority="72"/>
-    <w:lsdException w:name="Colorful Grid Accent 5" w:uiPriority="73"/>
-    <w:lsdException w:name="Light Shading Accent 6" w:uiPriority="60"/>
-    <w:lsdException w:name="Light List Accent 6" w:uiPriority="61"/>
-    <w:lsdException w:name="Light Grid Accent 6" w:uiPriority="62"/>
-    <w:lsdException w:name="Medium Shading 1 Accent 6" w:uiPriority="63"/>
-    <w:lsdException w:name="Medium Shading 2 Accent 6" w:uiPriority="64"/>
-    <w:lsdException w:name="Medium List 1 Accent 6" w:uiPriority="65"/>
-    <w:lsdException w:name="Medium List 2 Accent 6" w:uiPriority="66"/>
-    <w:lsdException w:name="Medium Grid 1 Accent 6" w:uiPriority="67"/>
-    <w:lsdException w:name="Medium Grid 2 Accent 6" w:uiPriority="68"/>
-    <w:lsdException w:name="Medium Grid 3 Accent 6" w:uiPriority="69"/>
-    <w:lsdException w:name="Dark List Accent 6" w:uiPriority="70"/>
-    <w:lsdException w:name="Colorful Shading Accent 6" w:uiPriority="71"/>
-    <w:lsdException w:name="Colorful List Accent 6" w:uiPriority="72"/>
-    <w:lsdException w:name="Colorful Grid Accent 6" w:uiPriority="73"/>
-    <w:lsdException w:name="Subtle Emphasis" w:uiPriority="19" w:qFormat="1"/>
-    <w:lsdException w:name="Intense Emphasis" w:uiPriority="21" w:qFormat="1"/>
-    <w:lsdException w:name="Subtle Reference" w:uiPriority="31" w:qFormat="1"/>
-    <w:lsdException w:name="Intense Reference" w:uiPriority="32" w:qFormat="1"/>
-    <w:lsdException w:name="Book Title" w:uiPriority="33" w:qFormat="1"/>
-    <w:lsdException w:name="Bibliography" w:semiHidden="1" w:uiPriority="37" w:unhideWhenUsed="1"/>
-    <w:lsdException w:name="TOC Heading" w:semiHidden="1" w:uiPriority="39" w:unhideWhenUsed="1" w:qFormat="1"/>
-    <w:lsdException w:name="Plain Table 1" w:uiPriority="41"/>
-    <w:lsdException w:name="Plain Table 2" w:uiPriority="42"/>
-    <w:lsdException w:name="Plain Table 3" w:uiPriority="43"/>
-    <w:lsdException w:name="Plain Table 4" w:uiPriority="44"/>
-    <w:lsdException w:name="Plain Table 5" w:uiPriority="45"/>
-    <w:lsdException w:name="Grid Table Light" w:uiPriority="40"/>
-    <w:lsdException w:name="Grid Table 1 Light" w:uiPriority="46"/>
-    <w:lsdException w:name="Grid Table 2" w:uiPriority="47"/>
-    <w:lsdException w:name="Grid Table 3" w:uiPriority="48"/>
-    <w:lsdException w:name="Grid Table 4" w:uiPriority="49"/>
-    <w:lsdException w:name="Grid Table 5 Dark" w:uiPriority="50"/>
-    <w:lsdException w:name="Grid Table 6 Colorful" w:uiPriority="51"/>
-    <w:lsdException w:name="Grid Table 7 Colorful" w:uiPriority="52"/>
-    <w:lsdException w:name="Grid Table 1 Light Accent 1" w:uiPriority="46"/>
-    <w:lsdException w:name="Grid Table 2 Accent 1" w:uiPriority="47"/>
-    <w:lsdException w:name="Grid Table 3 Accent 1" w:uiPriority="48"/>
-    <w:lsdException w:name="Grid Table 4 Accent 1" w:uiPriority="49"/>
-    <w:lsdException w:name="Grid Table 5 Dark Accent 1" w:uiPriority="50"/>
-    <w:lsdException w:name="Grid Table 6 Colorful Accent 1" w:uiPriority="51"/>
-    <w:lsdException w:name="Grid Table 7 Colorful Accent 1" w:uiPriority="52"/>
-    <w:lsdException w:name="Grid Table 1 Light Accent 2" w:uiPriority="46"/>
-    <w:lsdException w:name="Grid Table 2 Accent 2" w:uiPriority="47"/>
-    <w:lsdException w:name="Grid Table 3 Accent 2" w:uiPriority="48"/>
-    <w:lsdException w:name="Grid Table 4 Accent 2" w:uiPriority="49"/>
-    <w:lsdException w:name="Grid Table 5 Dark Accent 2" w:uiPriority="50"/>
-    <w:lsdException w:name="Grid Table 6 Colorful Accent 2" w:uiPriority="51"/>
-    <w:lsdException w:name="Grid Table 7 Colorful Accent 2" w:uiPriority="52"/>
-    <w:lsdException w:name="Grid Table 1 Light Accent 3" w:uiPriority="46"/>
-    <w:lsdException w:name="Grid Table 2 Accent 3" w:uiPriority="47"/>
-    <w:lsdException w:name="Grid Table 3 Accent 3" w:uiPriority="48"/>
-    <w:lsdException w:name="Grid Table 4 Accent 3" w:uiPriority="49"/>
-    <w:lsdException w:name="Grid Table 5 Dark Accent 3" w:uiPriority="50"/>
-    <w:lsdException w:name="Grid Table 6 Colorful Accent 3" w:uiPriority="51"/>
-    <w:lsdException w:name="Grid Table 7 Colorful Accent 3" w:uiPriority="52"/>
-    <w:lsdException w:name="Grid Table 1 Light Accent 4" w:uiPriority="46"/>
-    <w:lsdException w:name="Grid Table 2 Accent 4" w:uiPriority="47"/>
-    <w:lsdException w:name="Grid Table 3 Accent 4" w:uiPriority="48"/>
-    <w:lsdException w:name="Grid Table 4 Accent 4" w:uiPriority="49"/>
-    <w:lsdException w:name="Grid Table 5 Dark Accent 4" w:uiPriority="50"/>
-    <w:lsdException w:name="Grid Table 6 Colorful Accent 4" w:uiPriority="51"/>
-    <w:lsdException w:name="Grid Table 7 Colorful Accent 4" w:uiPriority="52"/>
-    <w:lsdException w:name="Grid Table 1 Light Accent 5" w:uiPriority="46"/>
-    <w:lsdException w:name="Grid Table 2 Accent 5" w:uiPriority="47"/>
-    <w:lsdException w:name="Grid Table 3 Accent 5" w:uiPriority="48"/>
-    <w:lsdException w:name="Grid Table 4 Accent 5" w:uiPriority="49"/>
-    <w:lsdException w:name="Grid Table 5 Dark Accent 5" w:uiPriority="50"/>
-    <w:lsdException w:name="Grid Table 6 Colorful Accent 5" w:uiPriority="51"/>
-    <w:lsdException w:name="Grid Table 7 Colorful Accent 5" w:uiPriority="52"/>
-    <w:lsdException w:name="Grid Table 1 Light Accent 6" w:uiPriority="46"/>
-    <w:lsdException w:name="Grid Table 2 Accent 6" w:uiPriority="47"/>
-    <w:lsdException w:name="Grid Table 3 Accent 6" w:uiPriority="48"/>
-    <w:lsdException w:name="Grid Table 4 Accent 6" w:uiPriority="49"/>
-    <w:lsdException w:name="Grid Table 5 Dark Accent 6" w:uiPriority="50"/>
-    <w:lsdException w:name="Grid Table 6 Colorful Accent 6" w:uiPriority="51"/>
-    <w:lsdException w:name="Grid Table 7 Colorful Accent 6" w:uiPriority="52"/>
-    <w:lsdException w:name="List Table 1 Light" w:uiPriority="46"/>
-    <w:lsdException w:name="List Table 2" w:uiPriority="47"/>
-    <w:lsdException w:name="List Table 3" w:uiPriority="48"/>
-    <w:lsdException w:name="List Table 4" w:uiPriority="49"/>
-    <w:lsdException w:name="List Table 5 Dark" w:uiPriority="50"/>
-    <w:lsdException w:name="List Table 6 Colorful" w:uiPriority="51"/>
-    <w:lsdException w:name="List Table 7 Colorful" w:uiPriority="52"/>
-    <w:lsdException w:name="List Table 1 Light Accent 1" w:uiPriority="46"/>
-    <w:lsdException w:name="List Table 2 Accent 1" w:uiPriority="47"/>
-    <w:lsdException w:name="List Table 3 Accent 1" w:uiPriority="48"/>
-    <w:lsdException w:name="List Table 4 Accent 1" w:uiPriority="49"/>
-    <w:lsdException w:name="List Table 5 Dark Accent 1" w:uiPriority="50"/>
-    <w:lsdException w:name="List Table 6 Colorful Accent 1" w:uiPriority="51"/>
-    <w:lsdException w:name="List Table 7 Colorful Accent 1" w:uiPriority="52"/>
-    <w:lsdException w:name="List Table 1 Light Accent 2" w:uiPriority="46"/>
-    <w:lsdException w:name="List Table 2 Accent 2" w:uiPriority="47"/>
-    <w:lsdException w:name="List Table 3 Accent 2" w:uiPriority="48"/>
-    <w:lsdException w:name="List Table 4 Accent 2" w:uiPriority="49"/>
-    <w:lsdException w:name="List Table 5 Dark Accent 2" w:uiPriority="50"/>
-    <w:lsdException w:name="List Table 6 Colorful Accent 2" w:uiPriority="51"/>
-    <w:lsdException w:name="List Table 7 Colorful Accent 2" w:uiPriority="52"/>
-    <w:lsdException w:name="List Table 1 Light Accent 3" w:uiPriority="46"/>
-    <w:lsdException w:name="List Table 2 Accent 3" w:uiPriority="47"/>
-    <w:lsdException w:name="List Table 3 Accent 3" w:uiPriority="48"/>
-    <w:lsdException w:name="List Table 4 Accent 3" w:uiPriority="49"/>
-    <w:lsdException w:name="List Table 5 Dark Accent 3" w:uiPriority="50"/>
-    <w:lsdException w:name="List Table 6 Colorful Accent 3" w:uiPriority="51"/>
-    <w:lsdException w:name="List Table 7 Colorful Accent 3" w:uiPriority="52"/>
-    <w:lsdException w:name="List Table 1 Light Accent 4" w:uiPriority="46"/>
-    <w:lsdException w:name="List Table 2 Accent 4" w:uiPriority="47"/>
-    <w:lsdException w:name="List Table 3 Accent 4" w:uiPriority="48"/>
-    <w:lsdException w:name="List Table 4 Accent 4" w:uiPriority="49"/>
-    <w:lsdException w:name="List Table 5 Dark Accent 4" w:uiPriority="50"/>
-    <w:lsdException w:name="List Table 6 Colorful Accent 4" w:uiPriority="51"/>
-    <w:lsdException w:name="List Table 7 Colorful Accent 4" w:uiPriority="52"/>
-    <w:lsdException w:name="List Table 1 Light Accent 5" w:uiPriority="46"/>
-    <w:lsdException w:name="List Table 2 Accent 5" w:uiPriority="47"/>
-    <w:lsdException w:name="List Table 3 Accent 5" w:uiPriority="48"/>
-    <w:lsdException w:name="List Table 4 Accent 5" w:uiPriority="49"/>
-    <w:lsdException w:name="List Table 5 Dark Accent 5" w:uiPriority="50"/>
-    <w:lsdException w:name="List Table 6 Colorful Accent 5" w:uiPriority="51"/>
-    <w:lsdException w:name="List Table 7 Colorful Accent 5" w:uiPriority="52"/>
-    <w:lsdException w:name="List Table 1 Light Accent 6" w:uiPriority="46"/>
-    <w:lsdException w:name="List Table 2 Accent 6" w:uiPriority="47"/>
-    <w:lsdException w:name="List Table 3 Accent 6" w:uiPriority="48"/>
-    <w:lsdException w:name="List Table 4 Accent 6" w:uiPriority="49"/>
-    <w:lsdException w:name="List Table 5 Dark Accent 6" w:uiPriority="50"/>
-    <w:lsdException w:name="List Table 6 Colorful Accent 6" w:uiPriority="51"/>
-    <w:lsdException w:name="List Table 7 Colorful Accent 6" w:uiPriority="52"/>
-  </w:latentStyles>
-  <w:style w:type="paragraph" w:default="1" w:styleId="Normal">
-    <w:name w:val="Normal"/>
-    <w:qFormat/>
-  </w:style>
-  <w:style w:type="character" w:default="1" w:styleId="Fuentedeprrafopredeter">
-    <w:name w:val="Default Paragraph Font"/>
-    <w:uiPriority w:val="1"/>
-    <w:semiHidden/>
-    <w:unhideWhenUsed/>
-  </w:style>
-  <w:style w:type="table" w:default="1" w:styleId="Tablanormal">
-    <w:name w:val="Normal Table"/>
-    <w:uiPriority w:val="99"/>
-    <w:semiHidden/>
-    <w:unhideWhenUsed/>
-    <w:tblPr>
-      <w:tblInd w:w="0" w:type="dxa"/>
-      <w:tblCellMar>
-        <w:top w:w="0" w:type="dxa"/>
-        <w:left w:w="108" w:type="dxa"/>
-        <w:bottom w:w="0" w:type="dxa"/>
-        <w:right w:w="108" w:type="dxa"/>
-      </w:tblCellMar>
-    </w:tblPr>
-  </w:style>
-  <w:style w:type="numbering" w:default="1" w:styleId="Sinlista">
-    <w:name w:val="No List"/>
-    <w:uiPriority w:val="99"/>
-    <w:semiHidden/>
-    <w:unhideWhenUsed/>
-  </w:style>
-</w:styles>
-</file>
-
-<file path=word/glossary/webSettings.xml><?xml version="1.0" encoding="utf-8"?>
-<w:webSettings xmlns:mc="http://schemas.openxmlformats.org/markup-compatibility/2006" xmlns:r="http://schemas.openxmlformats.org/officeDocument/2006/relationships" xmlns:w="http://schemas.openxmlformats.org/wordprocessingml/2006/main" xmlns:w14="http://schemas.microsoft.com/office/word/2010/wordml" xmlns:w15="http://schemas.microsoft.com/office/word/2012/wordml" xmlns:w16se="http://schemas.microsoft.com/office/word/2015/wordml/symex" mc:Ignorable="w14 w15 w16se"/>
 </file>
 
 <file path=word/theme/theme1.xml><?xml version="1.0" encoding="utf-8"?>
@@ -9171,15 +8939,8 @@
 <file path=customXml/itemProps2.xml><?xml version="1.0" encoding="utf-8"?>
 <ds:datastoreItem xmlns:ds="http://schemas.openxmlformats.org/officeDocument/2006/customXml" ds:itemID="{5F1783E3-BA1C-4CA3-8E32-C9B378BBED03}">
   <ds:schemaRefs>
-    <ds:schemaRef ds:uri="http://schemas.openxmlformats.org/package/2006/metadata/core-properties"/>
+    <ds:schemaRef ds:uri="http://schemas.microsoft.com/office/2006/metadata/properties"/>
     <ds:schemaRef ds:uri="http://schemas.microsoft.com/office/infopath/2007/PartnerControls"/>
-    <ds:schemaRef ds:uri="http://purl.org/dc/elements/1.1/"/>
-    <ds:schemaRef ds:uri="http://schemas.microsoft.com/office/2006/documentManagement/types"/>
-    <ds:schemaRef ds:uri="http://schemas.microsoft.com/office/2006/metadata/properties"/>
-    <ds:schemaRef ds:uri="126e8a1c-9ea9-435a-ac89-d06c80d62e30"/>
-    <ds:schemaRef ds:uri="http://purl.org/dc/terms/"/>
-    <ds:schemaRef ds:uri="http://purl.org/dc/dcmitype/"/>
-    <ds:schemaRef ds:uri="http://www.w3.org/XML/1998/namespace"/>
   </ds:schemaRefs>
 </ds:datastoreItem>
 </file>

</xml_diff>